<commit_message>
Thesis: Corrections from the commitee
</commit_message>
<xml_diff>
--- a/Tesis/documentation/Thesis-draft/correcciones/Defensa/preguntas_Defensa_Franciso_SMA.docx
+++ b/Tesis/documentation/Thesis-draft/correcciones/Defensa/preguntas_Defensa_Franciso_SMA.docx
@@ -29,6 +29,11 @@
           <w:lang w:val="en-US"/>
         </w:rPr>
       </w:r>
+      <w:r>
+        <w:rPr>
+          <w:lang w:val="en-US"/>
+        </w:rPr>
+      </w:r>
     </w:p>
     <w:p>
       <w:pPr>
@@ -40,6 +45,11 @@
           <w:lang w:val="en-US"/>
         </w:rPr>
       </w:pPr>
+      <w:r>
+        <w:rPr>
+          <w:lang w:val="en-US"/>
+        </w:rPr>
+      </w:r>
       <w:r>
         <w:rPr>
           <w:lang w:val="en-US"/>
@@ -72,10 +82,15 @@
           <w:lang w:val="en-US"/>
         </w:rPr>
       </w:r>
+      <w:r>
+        <w:rPr>
+          <w:lang w:val="en-US"/>
+        </w:rPr>
+      </w:r>
     </w:p>
     <w:p>
       <w:pPr>
-        <w:pStyle w:val="694"/>
+        <w:pStyle w:val="888"/>
         <w:numPr>
           <w:ilvl w:val="0"/>
           <w:numId w:val="1"/>
@@ -85,30 +100,39 @@
         <w:ind/>
         <w:jc w:val="both"/>
         <w:rPr>
-          <w:lang w:val="es-ES"/>
+          <w:color w:val="196b24" w:themeColor="accent3"/>
         </w:rPr>
       </w:pPr>
       <w:r>
         <w:rPr>
+          <w:color w:val="196b24" w:themeColor="accent3"/>
           <w:lang w:val="es-ES"/>
         </w:rPr>
         <w:t xml:space="preserve">Referencias en orden y </w:t>
       </w:r>
       <w:r>
         <w:rPr>
+          <w:color w:val="196b24" w:themeColor="accent3"/>
           <w:lang w:val="es-ES"/>
         </w:rPr>
         <w:t xml:space="preserve">hay muchas referencias en la sección que no tienen número, ósea no están en el texto principal.</w:t>
       </w:r>
       <w:r>
         <w:rPr>
+          <w:color w:val="196b24" w:themeColor="accent3"/>
+          <w:lang w:val="es-ES"/>
+        </w:rPr>
+      </w:r>
+      <w:r>
+        <w:rPr>
+          <w:color w:val="196b24" w:themeColor="accent3"/>
           <w:lang w:val="es-ES"/>
         </w:rPr>
       </w:r>
     </w:p>
     <w:p>
       <w:pPr>
-        <w:pStyle w:val="694"/>
+        <w:pStyle w:val="888"/>
         <w:numPr>
           <w:ilvl w:val="0"/>
           <w:numId w:val="1"/>
@@ -118,72 +142,88 @@
         <w:ind/>
         <w:jc w:val="both"/>
         <w:rPr>
-          <w:lang w:val="es-ES"/>
+          <w:color w:val="196b24" w:themeColor="accent3"/>
         </w:rPr>
       </w:pPr>
       <w:r>
         <w:rPr>
+          <w:color w:val="196b24" w:themeColor="accent3"/>
           <w:lang w:val="es-ES"/>
         </w:rPr>
         <w:t xml:space="preserve">En “</w:t>
       </w:r>
       <w:r>
         <w:rPr>
+          <w:color w:val="196b24" w:themeColor="accent3"/>
           <w:lang w:val="es-ES"/>
         </w:rPr>
         <w:t xml:space="preserve">about</w:t>
       </w:r>
       <w:r>
         <w:rPr>
+          <w:color w:val="196b24" w:themeColor="accent3"/>
           <w:lang w:val="es-ES"/>
         </w:rPr>
         <w:t xml:space="preserve"> </w:t>
       </w:r>
       <w:r>
         <w:rPr>
+          <w:color w:val="196b24" w:themeColor="accent3"/>
           <w:lang w:val="es-ES"/>
         </w:rPr>
         <w:t xml:space="preserve">hydrogels</w:t>
       </w:r>
       <w:r>
         <w:rPr>
+          <w:color w:val="196b24" w:themeColor="accent3"/>
           <w:lang w:val="es-ES"/>
         </w:rPr>
         <w:t xml:space="preserve">” valdría la pena primero definir que es un hidrogel y un </w:t>
       </w:r>
       <w:r>
         <w:rPr>
+          <w:color w:val="196b24" w:themeColor="accent3"/>
           <w:lang w:val="es-ES"/>
         </w:rPr>
         <w:t xml:space="preserve">microgel</w:t>
       </w:r>
       <w:r>
         <w:rPr>
+          <w:color w:val="196b24" w:themeColor="accent3"/>
           <w:lang w:val="es-ES"/>
         </w:rPr>
         <w:t xml:space="preserve"> y describir en palabras breves en que consiste esa </w:t>
       </w:r>
       <w:r>
         <w:rPr>
+          <w:color w:val="196b24" w:themeColor="accent3"/>
           <w:lang w:val="es-ES"/>
         </w:rPr>
         <w:t xml:space="preserve">metodologia</w:t>
       </w:r>
       <w:r>
         <w:rPr>
+          <w:color w:val="196b24" w:themeColor="accent3"/>
           <w:lang w:val="es-ES"/>
         </w:rPr>
         <w:t xml:space="preserve">. </w:t>
       </w:r>
       <w:r>
         <w:rPr>
+          <w:color w:val="196b24" w:themeColor="accent3"/>
+          <w:lang w:val="es-ES"/>
+        </w:rPr>
+      </w:r>
+      <w:r>
+        <w:rPr>
+          <w:color w:val="196b24" w:themeColor="accent3"/>
           <w:lang w:val="es-ES"/>
         </w:rPr>
       </w:r>
     </w:p>
     <w:p>
       <w:pPr>
-        <w:pStyle w:val="694"/>
+        <w:pStyle w:val="888"/>
         <w:numPr>
           <w:ilvl w:val="0"/>
           <w:numId w:val="1"/>
@@ -193,17 +233,25 @@
         <w:ind/>
         <w:jc w:val="both"/>
         <w:rPr>
-          <w:lang w:val="es-ES"/>
+          <w:color w:val="196b24" w:themeColor="accent3"/>
         </w:rPr>
       </w:pPr>
       <w:r>
         <w:rPr>
+          <w:color w:val="196b24" w:themeColor="accent3"/>
           <w:lang w:val="es-ES"/>
         </w:rPr>
         <w:t xml:space="preserve">Poner en contexto las aplicaciones con las propiedades reológicas.</w:t>
       </w:r>
       <w:r>
         <w:rPr>
+          <w:color w:val="196b24" w:themeColor="accent3"/>
+          <w:lang w:val="es-ES"/>
+        </w:rPr>
+      </w:r>
+      <w:r>
+        <w:rPr>
+          <w:color w:val="196b24" w:themeColor="accent3"/>
           <w:lang w:val="es-ES"/>
         </w:rPr>
       </w:r>
@@ -218,12 +266,6 @@
           <w:lang w:val="es-ES"/>
         </w:rPr>
       </w:pPr>
-      <w:r>
-        <w:rPr>
-          <w:highlight w:val="none"/>
-          <w:lang w:val="es-ES" w:bidi="es-ES"/>
-        </w:rPr>
-      </w:r>
       <w:r>
         <w:rPr>
           <w:highlight w:val="none"/>
@@ -236,10 +278,15 @@
           <w:lang w:val="es-ES"/>
         </w:rPr>
       </w:r>
+      <w:r>
+        <w:rPr>
+          <w:lang w:val="es-ES"/>
+        </w:rPr>
+      </w:r>
     </w:p>
     <w:p>
       <w:pPr>
-        <w:pStyle w:val="694"/>
+        <w:pStyle w:val="888"/>
         <w:numPr>
           <w:ilvl w:val="0"/>
           <w:numId w:val="1"/>
@@ -293,10 +340,15 @@
           <w:lang w:val="es-ES"/>
         </w:rPr>
       </w:r>
+      <w:r>
+        <w:rPr>
+          <w:lang w:val="es-ES"/>
+        </w:rPr>
+      </w:r>
     </w:p>
     <w:p>
       <w:pPr>
-        <w:pStyle w:val="694"/>
+        <w:pStyle w:val="888"/>
         <w:numPr>
           <w:ilvl w:val="0"/>
           <w:numId w:val="1"/>
@@ -332,10 +384,15 @@
           <w:lang w:val="es-ES"/>
         </w:rPr>
       </w:r>
+      <w:r>
+        <w:rPr>
+          <w:lang w:val="es-ES"/>
+        </w:rPr>
+      </w:r>
     </w:p>
     <w:p>
       <w:pPr>
-        <w:pStyle w:val="694"/>
+        <w:pStyle w:val="888"/>
         <w:numPr>
           <w:ilvl w:val="0"/>
           <w:numId w:val="1"/>
@@ -437,10 +494,15 @@
           <w:lang w:val="es-ES"/>
         </w:rPr>
       </w:r>
+      <w:r>
+        <w:rPr>
+          <w:lang w:val="es-ES"/>
+        </w:rPr>
+      </w:r>
     </w:p>
     <w:p>
       <w:pPr>
-        <w:pStyle w:val="694"/>
+        <w:pStyle w:val="888"/>
         <w:numPr>
           <w:ilvl w:val="0"/>
           <w:numId w:val="1"/>
@@ -518,10 +580,15 @@
           <w:lang w:val="es-ES"/>
         </w:rPr>
       </w:r>
+      <w:r>
+        <w:rPr>
+          <w:lang w:val="es-ES"/>
+        </w:rPr>
+      </w:r>
     </w:p>
     <w:p>
       <w:pPr>
-        <w:pStyle w:val="694"/>
+        <w:pStyle w:val="888"/>
         <w:numPr>
           <w:ilvl w:val="0"/>
           <w:numId w:val="1"/>
@@ -593,10 +660,15 @@
           <w:lang w:val="es-ES"/>
         </w:rPr>
       </w:r>
+      <w:r>
+        <w:rPr>
+          <w:lang w:val="es-ES"/>
+        </w:rPr>
+      </w:r>
     </w:p>
     <w:p>
       <w:pPr>
-        <w:pStyle w:val="694"/>
+        <w:pStyle w:val="888"/>
         <w:numPr>
           <w:ilvl w:val="0"/>
           <w:numId w:val="1"/>
@@ -626,6 +698,11 @@
           <w:lang w:val="es-ES"/>
         </w:rPr>
       </w:r>
+      <w:r>
+        <w:rPr>
+          <w:lang w:val="es-ES"/>
+        </w:rPr>
+      </w:r>
     </w:p>
     <w:p>
       <w:pPr>
@@ -637,6 +714,11 @@
           <w:lang w:val="es-ES"/>
         </w:rPr>
       </w:pPr>
+      <w:r>
+        <w:rPr>
+          <w:lang w:val="es-ES"/>
+        </w:rPr>
+      </w:r>
       <w:r>
         <w:rPr>
           <w:lang w:val="es-ES"/>
@@ -669,10 +751,15 @@
           <w:lang w:val="en-US"/>
         </w:rPr>
       </w:r>
+      <w:r>
+        <w:rPr>
+          <w:lang w:val="en-US"/>
+        </w:rPr>
+      </w:r>
     </w:p>
     <w:p>
       <w:pPr>
-        <w:pStyle w:val="694"/>
+        <w:pStyle w:val="888"/>
         <w:numPr>
           <w:ilvl w:val="0"/>
           <w:numId w:val="1"/>
@@ -756,10 +843,15 @@
           <w:lang w:val="es-ES"/>
         </w:rPr>
       </w:r>
+      <w:r>
+        <w:rPr>
+          <w:lang w:val="es-ES"/>
+        </w:rPr>
+      </w:r>
     </w:p>
     <w:p>
       <w:pPr>
-        <w:pStyle w:val="694"/>
+        <w:pStyle w:val="888"/>
         <w:numPr>
           <w:ilvl w:val="0"/>
           <w:numId w:val="1"/>
@@ -855,10 +947,15 @@
           <w:lang w:val="es-ES"/>
         </w:rPr>
       </w:r>
+      <w:r>
+        <w:rPr>
+          <w:lang w:val="es-ES"/>
+        </w:rPr>
+      </w:r>
     </w:p>
     <w:p>
       <w:pPr>
-        <w:pStyle w:val="694"/>
+        <w:pStyle w:val="888"/>
         <w:numPr>
           <w:ilvl w:val="0"/>
           <w:numId w:val="1"/>
@@ -888,10 +985,15 @@
           <w:lang w:val="es-ES"/>
         </w:rPr>
       </w:r>
+      <w:r>
+        <w:rPr>
+          <w:lang w:val="es-ES"/>
+        </w:rPr>
+      </w:r>
     </w:p>
     <w:p>
       <w:pPr>
-        <w:pStyle w:val="694"/>
+        <w:pStyle w:val="888"/>
         <w:numPr>
           <w:ilvl w:val="0"/>
           <w:numId w:val="1"/>
@@ -945,10 +1047,15 @@
           <w:lang w:val="es-ES"/>
         </w:rPr>
       </w:r>
+      <w:r>
+        <w:rPr>
+          <w:lang w:val="es-ES"/>
+        </w:rPr>
+      </w:r>
     </w:p>
     <w:p>
       <w:pPr>
-        <w:pStyle w:val="694"/>
+        <w:pStyle w:val="888"/>
         <w:numPr>
           <w:ilvl w:val="0"/>
           <w:numId w:val="1"/>
@@ -1014,10 +1121,15 @@
           <w:lang w:val="es-ES"/>
         </w:rPr>
       </w:r>
+      <w:r>
+        <w:rPr>
+          <w:lang w:val="es-ES"/>
+        </w:rPr>
+      </w:r>
     </w:p>
     <w:p>
       <w:pPr>
-        <w:pStyle w:val="694"/>
+        <w:pStyle w:val="888"/>
         <w:numPr>
           <w:ilvl w:val="0"/>
           <w:numId w:val="1"/>
@@ -1047,10 +1159,15 @@
           <w:lang w:val="es-ES"/>
         </w:rPr>
       </w:r>
+      <w:r>
+        <w:rPr>
+          <w:lang w:val="es-ES"/>
+        </w:rPr>
+      </w:r>
     </w:p>
     <w:p>
       <w:pPr>
-        <w:pStyle w:val="694"/>
+        <w:pStyle w:val="888"/>
         <w:numPr>
           <w:ilvl w:val="0"/>
           <w:numId w:val="1"/>
@@ -1098,10 +1215,15 @@
           <w:lang w:val="es-ES"/>
         </w:rPr>
       </w:r>
+      <w:r>
+        <w:rPr>
+          <w:lang w:val="es-ES"/>
+        </w:rPr>
+      </w:r>
     </w:p>
     <w:p>
       <w:pPr>
-        <w:pStyle w:val="694"/>
+        <w:pStyle w:val="888"/>
         <w:numPr>
           <w:ilvl w:val="0"/>
           <w:numId w:val="1"/>
@@ -1125,10 +1247,15 @@
           <w:lang w:val="es-ES"/>
         </w:rPr>
       </w:r>
+      <w:r>
+        <w:rPr>
+          <w:lang w:val="es-ES"/>
+        </w:rPr>
+      </w:r>
     </w:p>
     <w:p>
       <w:pPr>
-        <w:pStyle w:val="694"/>
+        <w:pStyle w:val="888"/>
         <w:numPr>
           <w:ilvl w:val="0"/>
           <w:numId w:val="1"/>
@@ -1188,10 +1315,15 @@
           <w:lang w:val="es-ES"/>
         </w:rPr>
       </w:r>
+      <w:r>
+        <w:rPr>
+          <w:lang w:val="es-ES"/>
+        </w:rPr>
+      </w:r>
     </w:p>
     <w:p>
       <w:pPr>
-        <w:pStyle w:val="694"/>
+        <w:pStyle w:val="888"/>
         <w:numPr>
           <w:ilvl w:val="0"/>
           <w:numId w:val="1"/>
@@ -1239,10 +1371,15 @@
           <w:lang w:val="es-ES"/>
         </w:rPr>
       </w:r>
+      <w:r>
+        <w:rPr>
+          <w:lang w:val="es-ES"/>
+        </w:rPr>
+      </w:r>
     </w:p>
     <w:p>
       <w:pPr>
-        <w:pStyle w:val="694"/>
+        <w:pStyle w:val="888"/>
         <w:numPr>
           <w:ilvl w:val="0"/>
           <w:numId w:val="1"/>
@@ -1296,10 +1433,15 @@
           <w:lang w:val="es-ES"/>
         </w:rPr>
       </w:r>
+      <w:r>
+        <w:rPr>
+          <w:lang w:val="es-ES"/>
+        </w:rPr>
+      </w:r>
     </w:p>
     <w:p>
       <w:pPr>
-        <w:pStyle w:val="694"/>
+        <w:pStyle w:val="888"/>
         <w:numPr>
           <w:ilvl w:val="0"/>
           <w:numId w:val="1"/>
@@ -1341,10 +1483,15 @@
           <w:lang w:val="es-ES"/>
         </w:rPr>
       </w:r>
+      <w:r>
+        <w:rPr>
+          <w:lang w:val="es-ES"/>
+        </w:rPr>
+      </w:r>
     </w:p>
     <w:p>
       <w:pPr>
-        <w:pStyle w:val="694"/>
+        <w:pStyle w:val="888"/>
         <w:numPr>
           <w:ilvl w:val="0"/>
           <w:numId w:val="1"/>
@@ -1368,10 +1515,15 @@
           <w:lang w:val="es-ES"/>
         </w:rPr>
       </w:r>
+      <w:r>
+        <w:rPr>
+          <w:lang w:val="es-ES"/>
+        </w:rPr>
+      </w:r>
     </w:p>
     <w:p>
       <w:pPr>
-        <w:pStyle w:val="694"/>
+        <w:pStyle w:val="888"/>
         <w:numPr>
           <w:ilvl w:val="0"/>
           <w:numId w:val="1"/>
@@ -1407,10 +1559,15 @@
           <w:lang w:val="es-ES"/>
         </w:rPr>
       </w:r>
+      <w:r>
+        <w:rPr>
+          <w:lang w:val="es-ES"/>
+        </w:rPr>
+      </w:r>
     </w:p>
     <w:p>
       <w:pPr>
-        <w:pStyle w:val="694"/>
+        <w:pStyle w:val="888"/>
         <w:numPr>
           <w:ilvl w:val="0"/>
           <w:numId w:val="1"/>
@@ -1470,10 +1627,15 @@
           <w:lang w:val="es-ES"/>
         </w:rPr>
       </w:r>
+      <w:r>
+        <w:rPr>
+          <w:lang w:val="es-ES"/>
+        </w:rPr>
+      </w:r>
     </w:p>
     <w:p>
       <w:pPr>
-        <w:pStyle w:val="694"/>
+        <w:pStyle w:val="888"/>
         <w:numPr>
           <w:ilvl w:val="0"/>
           <w:numId w:val="1"/>
@@ -1533,10 +1695,15 @@
           <w:lang w:val="es-ES"/>
         </w:rPr>
       </w:r>
+      <w:r>
+        <w:rPr>
+          <w:lang w:val="es-ES"/>
+        </w:rPr>
+      </w:r>
     </w:p>
     <w:p>
       <w:pPr>
-        <w:pStyle w:val="694"/>
+        <w:pStyle w:val="888"/>
         <w:numPr>
           <w:ilvl w:val="0"/>
           <w:numId w:val="1"/>
@@ -1578,10 +1745,15 @@
           <w:lang w:val="es-ES"/>
         </w:rPr>
       </w:r>
+      <w:r>
+        <w:rPr>
+          <w:lang w:val="es-ES"/>
+        </w:rPr>
+      </w:r>
     </w:p>
     <w:p>
       <w:pPr>
-        <w:pStyle w:val="694"/>
+        <w:pStyle w:val="888"/>
         <w:numPr>
           <w:ilvl w:val="0"/>
           <w:numId w:val="1"/>
@@ -1629,10 +1801,15 @@
           <w:lang w:val="es-ES"/>
         </w:rPr>
       </w:r>
+      <w:r>
+        <w:rPr>
+          <w:lang w:val="es-ES"/>
+        </w:rPr>
+      </w:r>
     </w:p>
     <w:p>
       <w:pPr>
-        <w:pStyle w:val="694"/>
+        <w:pStyle w:val="888"/>
         <w:numPr>
           <w:ilvl w:val="0"/>
           <w:numId w:val="1"/>
@@ -1668,10 +1845,15 @@
           <w:lang w:val="es-ES"/>
         </w:rPr>
       </w:r>
+      <w:r>
+        <w:rPr>
+          <w:lang w:val="es-ES"/>
+        </w:rPr>
+      </w:r>
     </w:p>
     <w:p>
       <w:pPr>
-        <w:pStyle w:val="694"/>
+        <w:pStyle w:val="888"/>
         <w:numPr>
           <w:ilvl w:val="0"/>
           <w:numId w:val="1"/>
@@ -1731,10 +1913,15 @@
           <w:lang w:val="es-ES"/>
         </w:rPr>
       </w:r>
+      <w:r>
+        <w:rPr>
+          <w:lang w:val="es-ES"/>
+        </w:rPr>
+      </w:r>
     </w:p>
     <w:p>
       <w:pPr>
-        <w:pStyle w:val="694"/>
+        <w:pStyle w:val="888"/>
         <w:numPr>
           <w:ilvl w:val="0"/>
           <w:numId w:val="1"/>
@@ -1782,10 +1969,15 @@
           <w:lang w:val="es-ES"/>
         </w:rPr>
       </w:r>
+      <w:r>
+        <w:rPr>
+          <w:lang w:val="es-ES"/>
+        </w:rPr>
+      </w:r>
     </w:p>
     <w:p>
       <w:pPr>
-        <w:pStyle w:val="694"/>
+        <w:pStyle w:val="888"/>
         <w:numPr>
           <w:ilvl w:val="0"/>
           <w:numId w:val="1"/>
@@ -1857,10 +2049,15 @@
           <w:lang w:val="es-ES"/>
         </w:rPr>
       </w:r>
+      <w:r>
+        <w:rPr>
+          <w:lang w:val="es-ES"/>
+        </w:rPr>
+      </w:r>
     </w:p>
     <w:p>
       <w:pPr>
-        <w:pStyle w:val="694"/>
+        <w:pStyle w:val="888"/>
         <w:numPr>
           <w:ilvl w:val="0"/>
           <w:numId w:val="1"/>
@@ -1902,10 +2099,15 @@
           <w:lang w:val="es-ES"/>
         </w:rPr>
       </w:r>
+      <w:r>
+        <w:rPr>
+          <w:lang w:val="es-ES"/>
+        </w:rPr>
+      </w:r>
     </w:p>
     <w:p>
       <w:pPr>
-        <w:pStyle w:val="694"/>
+        <w:pStyle w:val="888"/>
         <w:numPr>
           <w:ilvl w:val="0"/>
           <w:numId w:val="1"/>
@@ -1965,6 +2167,11 @@
           <w:lang w:val="es-ES"/>
         </w:rPr>
       </w:r>
+      <w:r>
+        <w:rPr>
+          <w:lang w:val="es-ES"/>
+        </w:rPr>
+      </w:r>
     </w:p>
     <w:sectPr>
       <w:footnotePr/>
@@ -1988,7 +2195,6 @@
         <w:ind/>
         <w:rPr/>
       </w:pPr>
-      <w:r/>
       <w:r>
         <w:separator/>
       </w:r>
@@ -2003,7 +2209,6 @@
         <w:ind/>
         <w:rPr/>
       </w:pPr>
-      <w:r/>
       <w:r>
         <w:continuationSeparator/>
       </w:r>
@@ -2023,7 +2228,6 @@
         <w:ind/>
         <w:rPr/>
       </w:pPr>
-      <w:r/>
       <w:r>
         <w:separator/>
       </w:r>
@@ -2038,7 +2242,6 @@
         <w:ind/>
         <w:rPr/>
       </w:pPr>
-      <w:r/>
       <w:r>
         <w:continuationSeparator/>
       </w:r>
@@ -2362,9 +2565,9 @@
     <w:lsdException w:name="Bibliography" w:uiPriority="37"/>
     <w:lsdException w:name="TOC Heading" w:uiPriority="39" w:qFormat="1"/>
   </w:latentStyles>
-  <w:style w:type="table" w:styleId="12">
+  <w:style w:type="table" w:styleId="703">
     <w:name w:val="Table Grid"/>
-    <w:basedOn w:val="677"/>
+    <w:basedOn w:val="871"/>
     <w:uiPriority w:val="59"/>
     <w:pPr>
       <w:pBdr/>
@@ -2561,9 +2764,9 @@
       </w:tcPr>
     </w:tblStylePr>
   </w:style>
-  <w:style w:type="table" w:styleId="13">
+  <w:style w:type="table" w:styleId="704">
     <w:name w:val="Table Grid Light"/>
-    <w:basedOn w:val="677"/>
+    <w:basedOn w:val="871"/>
     <w:uiPriority w:val="59"/>
     <w:pPr>
       <w:pBdr/>
@@ -2760,9 +2963,9 @@
       </w:tcPr>
     </w:tblStylePr>
   </w:style>
-  <w:style w:type="table" w:styleId="14">
+  <w:style w:type="table" w:styleId="705">
     <w:name w:val="Plain Table 1"/>
-    <w:basedOn w:val="677"/>
+    <w:basedOn w:val="871"/>
     <w:uiPriority w:val="59"/>
     <w:pPr>
       <w:pBdr/>
@@ -2985,9 +3188,9 @@
       </w:tcPr>
     </w:tblStylePr>
   </w:style>
-  <w:style w:type="table" w:styleId="15">
+  <w:style w:type="table" w:styleId="706">
     <w:name w:val="Plain Table 2"/>
-    <w:basedOn w:val="677"/>
+    <w:basedOn w:val="871"/>
     <w:uiPriority w:val="59"/>
     <w:pPr>
       <w:pBdr/>
@@ -3218,9 +3421,9 @@
       </w:tcPr>
     </w:tblStylePr>
   </w:style>
-  <w:style w:type="table" w:styleId="16">
+  <w:style w:type="table" w:styleId="707">
     <w:name w:val="Plain Table 3"/>
-    <w:basedOn w:val="677"/>
+    <w:basedOn w:val="871"/>
     <w:uiPriority w:val="99"/>
     <w:pPr>
       <w:pBdr/>
@@ -3448,9 +3651,9 @@
       </w:tcPr>
     </w:tblStylePr>
   </w:style>
-  <w:style w:type="table" w:styleId="17">
+  <w:style w:type="table" w:styleId="708">
     <w:name w:val="Plain Table 4"/>
-    <w:basedOn w:val="677"/>
+    <w:basedOn w:val="871"/>
     <w:uiPriority w:val="99"/>
     <w:pPr>
       <w:pBdr/>
@@ -3664,9 +3867,9 @@
       </w:tcPr>
     </w:tblStylePr>
   </w:style>
-  <w:style w:type="table" w:styleId="18">
+  <w:style w:type="table" w:styleId="709">
     <w:name w:val="Plain Table 5"/>
-    <w:basedOn w:val="677"/>
+    <w:basedOn w:val="871"/>
     <w:uiPriority w:val="99"/>
     <w:pPr>
       <w:pBdr/>
@@ -3897,9 +4100,9 @@
       </w:tcPr>
     </w:tblStylePr>
   </w:style>
-  <w:style w:type="table" w:styleId="19">
+  <w:style w:type="table" w:styleId="710">
     <w:name w:val="Grid Table 1 Light"/>
-    <w:basedOn w:val="677"/>
+    <w:basedOn w:val="871"/>
     <w:uiPriority w:val="99"/>
     <w:pPr>
       <w:pBdr/>
@@ -4120,9 +4323,9 @@
       </w:tcPr>
     </w:tblStylePr>
   </w:style>
-  <w:style w:type="table" w:styleId="20">
+  <w:style w:type="table" w:styleId="711">
     <w:name w:val="Grid Table 1 Light - Accent 1"/>
-    <w:basedOn w:val="677"/>
+    <w:basedOn w:val="871"/>
     <w:uiPriority w:val="99"/>
     <w:pPr>
       <w:pBdr/>
@@ -4343,9 +4546,9 @@
       </w:tcPr>
     </w:tblStylePr>
   </w:style>
-  <w:style w:type="table" w:styleId="21">
+  <w:style w:type="table" w:styleId="712">
     <w:name w:val="Grid Table 1 Light - Accent 2"/>
-    <w:basedOn w:val="677"/>
+    <w:basedOn w:val="871"/>
     <w:uiPriority w:val="99"/>
     <w:pPr>
       <w:pBdr/>
@@ -4566,9 +4769,9 @@
       </w:tcPr>
     </w:tblStylePr>
   </w:style>
-  <w:style w:type="table" w:styleId="22">
+  <w:style w:type="table" w:styleId="713">
     <w:name w:val="Grid Table 1 Light - Accent 3"/>
-    <w:basedOn w:val="677"/>
+    <w:basedOn w:val="871"/>
     <w:uiPriority w:val="99"/>
     <w:pPr>
       <w:pBdr/>
@@ -4789,9 +4992,9 @@
       </w:tcPr>
     </w:tblStylePr>
   </w:style>
-  <w:style w:type="table" w:styleId="23">
+  <w:style w:type="table" w:styleId="714">
     <w:name w:val="Grid Table 1 Light - Accent 4"/>
-    <w:basedOn w:val="677"/>
+    <w:basedOn w:val="871"/>
     <w:uiPriority w:val="99"/>
     <w:pPr>
       <w:pBdr/>
@@ -5012,9 +5215,9 @@
       </w:tcPr>
     </w:tblStylePr>
   </w:style>
-  <w:style w:type="table" w:styleId="24">
+  <w:style w:type="table" w:styleId="715">
     <w:name w:val="Grid Table 1 Light - Accent 5"/>
-    <w:basedOn w:val="677"/>
+    <w:basedOn w:val="871"/>
     <w:uiPriority w:val="99"/>
     <w:pPr>
       <w:pBdr/>
@@ -5235,9 +5438,9 @@
       </w:tcPr>
     </w:tblStylePr>
   </w:style>
-  <w:style w:type="table" w:styleId="25">
+  <w:style w:type="table" w:styleId="716">
     <w:name w:val="Grid Table 1 Light - Accent 6"/>
-    <w:basedOn w:val="677"/>
+    <w:basedOn w:val="871"/>
     <w:uiPriority w:val="99"/>
     <w:pPr>
       <w:pBdr/>
@@ -5458,9 +5661,9 @@
       </w:tcPr>
     </w:tblStylePr>
   </w:style>
-  <w:style w:type="table" w:styleId="26">
+  <w:style w:type="table" w:styleId="717">
     <w:name w:val="Grid Table 2"/>
-    <w:basedOn w:val="677"/>
+    <w:basedOn w:val="871"/>
     <w:uiPriority w:val="99"/>
     <w:pPr>
       <w:pBdr/>
@@ -5690,9 +5893,9 @@
       </w:tcPr>
     </w:tblStylePr>
   </w:style>
-  <w:style w:type="table" w:styleId="27">
+  <w:style w:type="table" w:styleId="718">
     <w:name w:val="Grid Table 2 - Accent 1"/>
-    <w:basedOn w:val="677"/>
+    <w:basedOn w:val="871"/>
     <w:uiPriority w:val="99"/>
     <w:pPr>
       <w:pBdr/>
@@ -5922,9 +6125,9 @@
       </w:tcPr>
     </w:tblStylePr>
   </w:style>
-  <w:style w:type="table" w:styleId="28">
+  <w:style w:type="table" w:styleId="719">
     <w:name w:val="Grid Table 2 - Accent 2"/>
-    <w:basedOn w:val="677"/>
+    <w:basedOn w:val="871"/>
     <w:uiPriority w:val="99"/>
     <w:pPr>
       <w:pBdr/>
@@ -6154,9 +6357,9 @@
       </w:tcPr>
     </w:tblStylePr>
   </w:style>
-  <w:style w:type="table" w:styleId="29">
+  <w:style w:type="table" w:styleId="720">
     <w:name w:val="Grid Table 2 - Accent 3"/>
-    <w:basedOn w:val="677"/>
+    <w:basedOn w:val="871"/>
     <w:uiPriority w:val="99"/>
     <w:pPr>
       <w:pBdr/>
@@ -6386,9 +6589,9 @@
       </w:tcPr>
     </w:tblStylePr>
   </w:style>
-  <w:style w:type="table" w:styleId="30">
+  <w:style w:type="table" w:styleId="721">
     <w:name w:val="Grid Table 2 - Accent 4"/>
-    <w:basedOn w:val="677"/>
+    <w:basedOn w:val="871"/>
     <w:uiPriority w:val="99"/>
     <w:pPr>
       <w:pBdr/>
@@ -6618,9 +6821,9 @@
       </w:tcPr>
     </w:tblStylePr>
   </w:style>
-  <w:style w:type="table" w:styleId="31">
+  <w:style w:type="table" w:styleId="722">
     <w:name w:val="Grid Table 2 - Accent 5"/>
-    <w:basedOn w:val="677"/>
+    <w:basedOn w:val="871"/>
     <w:uiPriority w:val="99"/>
     <w:pPr>
       <w:pBdr/>
@@ -6850,9 +7053,9 @@
       </w:tcPr>
     </w:tblStylePr>
   </w:style>
-  <w:style w:type="table" w:styleId="32">
+  <w:style w:type="table" w:styleId="723">
     <w:name w:val="Grid Table 2 - Accent 6"/>
-    <w:basedOn w:val="677"/>
+    <w:basedOn w:val="871"/>
     <w:uiPriority w:val="99"/>
     <w:pPr>
       <w:pBdr/>
@@ -7082,9 +7285,9 @@
       </w:tcPr>
     </w:tblStylePr>
   </w:style>
-  <w:style w:type="table" w:styleId="33">
+  <w:style w:type="table" w:styleId="724">
     <w:name w:val="Grid Table 3"/>
-    <w:basedOn w:val="677"/>
+    <w:basedOn w:val="871"/>
     <w:uiPriority w:val="99"/>
     <w:pPr>
       <w:pBdr/>
@@ -7183,29 +7386,6 @@
         <w:tblBorders/>
       </w:tblPr>
       <w:tcPr>
-        <w:shd w:color="ffffff"/>
-        <w:tcBorders>
-          <w:top w:val="none" w:color="000000" w:sz="4" w:space="0"/>
-          <w:left w:val="none" w:color="000000" w:sz="4" w:space="0"/>
-          <w:bottom w:val="none" w:color="000000" w:sz="4" w:space="0"/>
-          <w:right w:val="none" w:color="000000" w:sz="4" w:space="0"/>
-        </w:tcBorders>
-      </w:tcPr>
-    </w:tblStylePr>
-    <w:tblStylePr w:type="firstRow">
-      <w:rPr>
-        <w:b/>
-        <w:color w:val="404040"/>
-      </w:rPr>
-      <w:pPr>
-        <w:pBdr/>
-        <w:spacing/>
-        <w:ind/>
-      </w:pPr>
-      <w:tblPr>
-        <w:tblBorders/>
-      </w:tblPr>
-      <w:tcPr>
         <w:shd w:val="clear" w:color="ffffff"/>
         <w:tcBorders>
           <w:top w:val="none" w:color="000000" w:sz="4" w:space="0"/>
@@ -7215,30 +7395,7 @@
         </w:tcBorders>
       </w:tcPr>
     </w:tblStylePr>
-    <w:tblStylePr w:type="lastCol">
-      <w:rPr>
-        <w:i/>
-        <w:color w:val="404040"/>
-      </w:rPr>
-      <w:pPr>
-        <w:pBdr/>
-        <w:spacing/>
-        <w:ind/>
-      </w:pPr>
-      <w:tblPr>
-        <w:tblBorders/>
-      </w:tblPr>
-      <w:tcPr>
-        <w:shd w:color="ffffff"/>
-        <w:tcBorders>
-          <w:top w:val="none" w:color="000000" w:sz="4" w:space="0"/>
-          <w:left w:val="none" w:color="000000" w:sz="4" w:space="0"/>
-          <w:bottom w:val="none" w:color="000000" w:sz="4" w:space="0"/>
-          <w:right w:val="none" w:color="000000" w:sz="4" w:space="0"/>
-        </w:tcBorders>
-      </w:tcPr>
-    </w:tblStylePr>
-    <w:tblStylePr w:type="lastRow">
+    <w:tblStylePr w:type="firstRow">
       <w:rPr>
         <w:b/>
         <w:color w:val="404040"/>
@@ -7261,6 +7418,52 @@
         </w:tcBorders>
       </w:tcPr>
     </w:tblStylePr>
+    <w:tblStylePr w:type="lastCol">
+      <w:rPr>
+        <w:i/>
+        <w:color w:val="404040"/>
+      </w:rPr>
+      <w:pPr>
+        <w:pBdr/>
+        <w:spacing/>
+        <w:ind/>
+      </w:pPr>
+      <w:tblPr>
+        <w:tblBorders/>
+      </w:tblPr>
+      <w:tcPr>
+        <w:shd w:val="clear" w:color="ffffff"/>
+        <w:tcBorders>
+          <w:top w:val="none" w:color="000000" w:sz="4" w:space="0"/>
+          <w:left w:val="none" w:color="000000" w:sz="4" w:space="0"/>
+          <w:bottom w:val="none" w:color="000000" w:sz="4" w:space="0"/>
+          <w:right w:val="none" w:color="000000" w:sz="4" w:space="0"/>
+        </w:tcBorders>
+      </w:tcPr>
+    </w:tblStylePr>
+    <w:tblStylePr w:type="lastRow">
+      <w:rPr>
+        <w:b/>
+        <w:color w:val="404040"/>
+      </w:rPr>
+      <w:pPr>
+        <w:pBdr/>
+        <w:spacing/>
+        <w:ind/>
+      </w:pPr>
+      <w:tblPr>
+        <w:tblBorders/>
+      </w:tblPr>
+      <w:tcPr>
+        <w:shd w:val="clear" w:color="ffffff"/>
+        <w:tcBorders>
+          <w:top w:val="none" w:color="000000" w:sz="4" w:space="0"/>
+          <w:left w:val="none" w:color="000000" w:sz="4" w:space="0"/>
+          <w:bottom w:val="none" w:color="000000" w:sz="4" w:space="0"/>
+          <w:right w:val="none" w:color="000000" w:sz="4" w:space="0"/>
+        </w:tcBorders>
+      </w:tcPr>
+    </w:tblStylePr>
     <w:tblStylePr w:type="nwCell">
       <w:pPr>
         <w:pBdr/>
@@ -7327,9 +7530,9 @@
       </w:tcPr>
     </w:tblStylePr>
   </w:style>
-  <w:style w:type="table" w:styleId="34">
+  <w:style w:type="table" w:styleId="725">
     <w:name w:val="Grid Table 3 - Accent 1"/>
-    <w:basedOn w:val="677"/>
+    <w:basedOn w:val="871"/>
     <w:uiPriority w:val="99"/>
     <w:pPr>
       <w:pBdr/>
@@ -7428,29 +7631,6 @@
         <w:tblBorders/>
       </w:tblPr>
       <w:tcPr>
-        <w:shd w:color="ffffff"/>
-        <w:tcBorders>
-          <w:top w:val="none" w:color="000000" w:sz="4" w:space="0"/>
-          <w:left w:val="none" w:color="000000" w:sz="4" w:space="0"/>
-          <w:bottom w:val="none" w:color="000000" w:sz="4" w:space="0"/>
-          <w:right w:val="none" w:color="000000" w:sz="4" w:space="0"/>
-        </w:tcBorders>
-      </w:tcPr>
-    </w:tblStylePr>
-    <w:tblStylePr w:type="firstRow">
-      <w:rPr>
-        <w:b/>
-        <w:color w:val="404040"/>
-      </w:rPr>
-      <w:pPr>
-        <w:pBdr/>
-        <w:spacing/>
-        <w:ind/>
-      </w:pPr>
-      <w:tblPr>
-        <w:tblBorders/>
-      </w:tblPr>
-      <w:tcPr>
         <w:shd w:val="clear" w:color="ffffff"/>
         <w:tcBorders>
           <w:top w:val="none" w:color="000000" w:sz="4" w:space="0"/>
@@ -7460,30 +7640,7 @@
         </w:tcBorders>
       </w:tcPr>
     </w:tblStylePr>
-    <w:tblStylePr w:type="lastCol">
-      <w:rPr>
-        <w:i/>
-        <w:color w:val="404040"/>
-      </w:rPr>
-      <w:pPr>
-        <w:pBdr/>
-        <w:spacing/>
-        <w:ind/>
-      </w:pPr>
-      <w:tblPr>
-        <w:tblBorders/>
-      </w:tblPr>
-      <w:tcPr>
-        <w:shd w:color="ffffff"/>
-        <w:tcBorders>
-          <w:top w:val="none" w:color="000000" w:sz="4" w:space="0"/>
-          <w:left w:val="none" w:color="000000" w:sz="4" w:space="0"/>
-          <w:bottom w:val="none" w:color="000000" w:sz="4" w:space="0"/>
-          <w:right w:val="none" w:color="000000" w:sz="4" w:space="0"/>
-        </w:tcBorders>
-      </w:tcPr>
-    </w:tblStylePr>
-    <w:tblStylePr w:type="lastRow">
+    <w:tblStylePr w:type="firstRow">
       <w:rPr>
         <w:b/>
         <w:color w:val="404040"/>
@@ -7506,6 +7663,52 @@
         </w:tcBorders>
       </w:tcPr>
     </w:tblStylePr>
+    <w:tblStylePr w:type="lastCol">
+      <w:rPr>
+        <w:i/>
+        <w:color w:val="404040"/>
+      </w:rPr>
+      <w:pPr>
+        <w:pBdr/>
+        <w:spacing/>
+        <w:ind/>
+      </w:pPr>
+      <w:tblPr>
+        <w:tblBorders/>
+      </w:tblPr>
+      <w:tcPr>
+        <w:shd w:val="clear" w:color="ffffff"/>
+        <w:tcBorders>
+          <w:top w:val="none" w:color="000000" w:sz="4" w:space="0"/>
+          <w:left w:val="none" w:color="000000" w:sz="4" w:space="0"/>
+          <w:bottom w:val="none" w:color="000000" w:sz="4" w:space="0"/>
+          <w:right w:val="none" w:color="000000" w:sz="4" w:space="0"/>
+        </w:tcBorders>
+      </w:tcPr>
+    </w:tblStylePr>
+    <w:tblStylePr w:type="lastRow">
+      <w:rPr>
+        <w:b/>
+        <w:color w:val="404040"/>
+      </w:rPr>
+      <w:pPr>
+        <w:pBdr/>
+        <w:spacing/>
+        <w:ind/>
+      </w:pPr>
+      <w:tblPr>
+        <w:tblBorders/>
+      </w:tblPr>
+      <w:tcPr>
+        <w:shd w:val="clear" w:color="ffffff"/>
+        <w:tcBorders>
+          <w:top w:val="none" w:color="000000" w:sz="4" w:space="0"/>
+          <w:left w:val="none" w:color="000000" w:sz="4" w:space="0"/>
+          <w:bottom w:val="none" w:color="000000" w:sz="4" w:space="0"/>
+          <w:right w:val="none" w:color="000000" w:sz="4" w:space="0"/>
+        </w:tcBorders>
+      </w:tcPr>
+    </w:tblStylePr>
     <w:tblStylePr w:type="nwCell">
       <w:pPr>
         <w:pBdr/>
@@ -7572,9 +7775,9 @@
       </w:tcPr>
     </w:tblStylePr>
   </w:style>
-  <w:style w:type="table" w:styleId="35">
+  <w:style w:type="table" w:styleId="726">
     <w:name w:val="Grid Table 3 - Accent 2"/>
-    <w:basedOn w:val="677"/>
+    <w:basedOn w:val="871"/>
     <w:uiPriority w:val="99"/>
     <w:pPr>
       <w:pBdr/>
@@ -7673,29 +7876,6 @@
         <w:tblBorders/>
       </w:tblPr>
       <w:tcPr>
-        <w:shd w:color="ffffff"/>
-        <w:tcBorders>
-          <w:top w:val="none" w:color="000000" w:sz="4" w:space="0"/>
-          <w:left w:val="none" w:color="000000" w:sz="4" w:space="0"/>
-          <w:bottom w:val="none" w:color="000000" w:sz="4" w:space="0"/>
-          <w:right w:val="none" w:color="000000" w:sz="4" w:space="0"/>
-        </w:tcBorders>
-      </w:tcPr>
-    </w:tblStylePr>
-    <w:tblStylePr w:type="firstRow">
-      <w:rPr>
-        <w:b/>
-        <w:color w:val="404040"/>
-      </w:rPr>
-      <w:pPr>
-        <w:pBdr/>
-        <w:spacing/>
-        <w:ind/>
-      </w:pPr>
-      <w:tblPr>
-        <w:tblBorders/>
-      </w:tblPr>
-      <w:tcPr>
         <w:shd w:val="clear" w:color="ffffff"/>
         <w:tcBorders>
           <w:top w:val="none" w:color="000000" w:sz="4" w:space="0"/>
@@ -7705,30 +7885,7 @@
         </w:tcBorders>
       </w:tcPr>
     </w:tblStylePr>
-    <w:tblStylePr w:type="lastCol">
-      <w:rPr>
-        <w:i/>
-        <w:color w:val="404040"/>
-      </w:rPr>
-      <w:pPr>
-        <w:pBdr/>
-        <w:spacing/>
-        <w:ind/>
-      </w:pPr>
-      <w:tblPr>
-        <w:tblBorders/>
-      </w:tblPr>
-      <w:tcPr>
-        <w:shd w:color="ffffff"/>
-        <w:tcBorders>
-          <w:top w:val="none" w:color="000000" w:sz="4" w:space="0"/>
-          <w:left w:val="none" w:color="000000" w:sz="4" w:space="0"/>
-          <w:bottom w:val="none" w:color="000000" w:sz="4" w:space="0"/>
-          <w:right w:val="none" w:color="000000" w:sz="4" w:space="0"/>
-        </w:tcBorders>
-      </w:tcPr>
-    </w:tblStylePr>
-    <w:tblStylePr w:type="lastRow">
+    <w:tblStylePr w:type="firstRow">
       <w:rPr>
         <w:b/>
         <w:color w:val="404040"/>
@@ -7751,6 +7908,52 @@
         </w:tcBorders>
       </w:tcPr>
     </w:tblStylePr>
+    <w:tblStylePr w:type="lastCol">
+      <w:rPr>
+        <w:i/>
+        <w:color w:val="404040"/>
+      </w:rPr>
+      <w:pPr>
+        <w:pBdr/>
+        <w:spacing/>
+        <w:ind/>
+      </w:pPr>
+      <w:tblPr>
+        <w:tblBorders/>
+      </w:tblPr>
+      <w:tcPr>
+        <w:shd w:val="clear" w:color="ffffff"/>
+        <w:tcBorders>
+          <w:top w:val="none" w:color="000000" w:sz="4" w:space="0"/>
+          <w:left w:val="none" w:color="000000" w:sz="4" w:space="0"/>
+          <w:bottom w:val="none" w:color="000000" w:sz="4" w:space="0"/>
+          <w:right w:val="none" w:color="000000" w:sz="4" w:space="0"/>
+        </w:tcBorders>
+      </w:tcPr>
+    </w:tblStylePr>
+    <w:tblStylePr w:type="lastRow">
+      <w:rPr>
+        <w:b/>
+        <w:color w:val="404040"/>
+      </w:rPr>
+      <w:pPr>
+        <w:pBdr/>
+        <w:spacing/>
+        <w:ind/>
+      </w:pPr>
+      <w:tblPr>
+        <w:tblBorders/>
+      </w:tblPr>
+      <w:tcPr>
+        <w:shd w:val="clear" w:color="ffffff"/>
+        <w:tcBorders>
+          <w:top w:val="none" w:color="000000" w:sz="4" w:space="0"/>
+          <w:left w:val="none" w:color="000000" w:sz="4" w:space="0"/>
+          <w:bottom w:val="none" w:color="000000" w:sz="4" w:space="0"/>
+          <w:right w:val="none" w:color="000000" w:sz="4" w:space="0"/>
+        </w:tcBorders>
+      </w:tcPr>
+    </w:tblStylePr>
     <w:tblStylePr w:type="nwCell">
       <w:pPr>
         <w:pBdr/>
@@ -7817,9 +8020,9 @@
       </w:tcPr>
     </w:tblStylePr>
   </w:style>
-  <w:style w:type="table" w:styleId="36">
+  <w:style w:type="table" w:styleId="727">
     <w:name w:val="Grid Table 3 - Accent 3"/>
-    <w:basedOn w:val="677"/>
+    <w:basedOn w:val="871"/>
     <w:uiPriority w:val="99"/>
     <w:pPr>
       <w:pBdr/>
@@ -7918,29 +8121,6 @@
         <w:tblBorders/>
       </w:tblPr>
       <w:tcPr>
-        <w:shd w:color="ffffff"/>
-        <w:tcBorders>
-          <w:top w:val="none" w:color="000000" w:sz="4" w:space="0"/>
-          <w:left w:val="none" w:color="000000" w:sz="4" w:space="0"/>
-          <w:bottom w:val="none" w:color="000000" w:sz="4" w:space="0"/>
-          <w:right w:val="none" w:color="000000" w:sz="4" w:space="0"/>
-        </w:tcBorders>
-      </w:tcPr>
-    </w:tblStylePr>
-    <w:tblStylePr w:type="firstRow">
-      <w:rPr>
-        <w:b/>
-        <w:color w:val="404040"/>
-      </w:rPr>
-      <w:pPr>
-        <w:pBdr/>
-        <w:spacing/>
-        <w:ind/>
-      </w:pPr>
-      <w:tblPr>
-        <w:tblBorders/>
-      </w:tblPr>
-      <w:tcPr>
         <w:shd w:val="clear" w:color="ffffff"/>
         <w:tcBorders>
           <w:top w:val="none" w:color="000000" w:sz="4" w:space="0"/>
@@ -7950,30 +8130,7 @@
         </w:tcBorders>
       </w:tcPr>
     </w:tblStylePr>
-    <w:tblStylePr w:type="lastCol">
-      <w:rPr>
-        <w:i/>
-        <w:color w:val="404040"/>
-      </w:rPr>
-      <w:pPr>
-        <w:pBdr/>
-        <w:spacing/>
-        <w:ind/>
-      </w:pPr>
-      <w:tblPr>
-        <w:tblBorders/>
-      </w:tblPr>
-      <w:tcPr>
-        <w:shd w:color="ffffff"/>
-        <w:tcBorders>
-          <w:top w:val="none" w:color="000000" w:sz="4" w:space="0"/>
-          <w:left w:val="none" w:color="000000" w:sz="4" w:space="0"/>
-          <w:bottom w:val="none" w:color="000000" w:sz="4" w:space="0"/>
-          <w:right w:val="none" w:color="000000" w:sz="4" w:space="0"/>
-        </w:tcBorders>
-      </w:tcPr>
-    </w:tblStylePr>
-    <w:tblStylePr w:type="lastRow">
+    <w:tblStylePr w:type="firstRow">
       <w:rPr>
         <w:b/>
         <w:color w:val="404040"/>
@@ -7996,6 +8153,52 @@
         </w:tcBorders>
       </w:tcPr>
     </w:tblStylePr>
+    <w:tblStylePr w:type="lastCol">
+      <w:rPr>
+        <w:i/>
+        <w:color w:val="404040"/>
+      </w:rPr>
+      <w:pPr>
+        <w:pBdr/>
+        <w:spacing/>
+        <w:ind/>
+      </w:pPr>
+      <w:tblPr>
+        <w:tblBorders/>
+      </w:tblPr>
+      <w:tcPr>
+        <w:shd w:val="clear" w:color="ffffff"/>
+        <w:tcBorders>
+          <w:top w:val="none" w:color="000000" w:sz="4" w:space="0"/>
+          <w:left w:val="none" w:color="000000" w:sz="4" w:space="0"/>
+          <w:bottom w:val="none" w:color="000000" w:sz="4" w:space="0"/>
+          <w:right w:val="none" w:color="000000" w:sz="4" w:space="0"/>
+        </w:tcBorders>
+      </w:tcPr>
+    </w:tblStylePr>
+    <w:tblStylePr w:type="lastRow">
+      <w:rPr>
+        <w:b/>
+        <w:color w:val="404040"/>
+      </w:rPr>
+      <w:pPr>
+        <w:pBdr/>
+        <w:spacing/>
+        <w:ind/>
+      </w:pPr>
+      <w:tblPr>
+        <w:tblBorders/>
+      </w:tblPr>
+      <w:tcPr>
+        <w:shd w:val="clear" w:color="ffffff"/>
+        <w:tcBorders>
+          <w:top w:val="none" w:color="000000" w:sz="4" w:space="0"/>
+          <w:left w:val="none" w:color="000000" w:sz="4" w:space="0"/>
+          <w:bottom w:val="none" w:color="000000" w:sz="4" w:space="0"/>
+          <w:right w:val="none" w:color="000000" w:sz="4" w:space="0"/>
+        </w:tcBorders>
+      </w:tcPr>
+    </w:tblStylePr>
     <w:tblStylePr w:type="nwCell">
       <w:pPr>
         <w:pBdr/>
@@ -8062,9 +8265,9 @@
       </w:tcPr>
     </w:tblStylePr>
   </w:style>
-  <w:style w:type="table" w:styleId="37">
+  <w:style w:type="table" w:styleId="728">
     <w:name w:val="Grid Table 3 - Accent 4"/>
-    <w:basedOn w:val="677"/>
+    <w:basedOn w:val="871"/>
     <w:uiPriority w:val="99"/>
     <w:pPr>
       <w:pBdr/>
@@ -8163,29 +8366,6 @@
         <w:tblBorders/>
       </w:tblPr>
       <w:tcPr>
-        <w:shd w:color="ffffff"/>
-        <w:tcBorders>
-          <w:top w:val="none" w:color="000000" w:sz="4" w:space="0"/>
-          <w:left w:val="none" w:color="000000" w:sz="4" w:space="0"/>
-          <w:bottom w:val="none" w:color="000000" w:sz="4" w:space="0"/>
-          <w:right w:val="none" w:color="000000" w:sz="4" w:space="0"/>
-        </w:tcBorders>
-      </w:tcPr>
-    </w:tblStylePr>
-    <w:tblStylePr w:type="firstRow">
-      <w:rPr>
-        <w:b/>
-        <w:color w:val="404040"/>
-      </w:rPr>
-      <w:pPr>
-        <w:pBdr/>
-        <w:spacing/>
-        <w:ind/>
-      </w:pPr>
-      <w:tblPr>
-        <w:tblBorders/>
-      </w:tblPr>
-      <w:tcPr>
         <w:shd w:val="clear" w:color="ffffff"/>
         <w:tcBorders>
           <w:top w:val="none" w:color="000000" w:sz="4" w:space="0"/>
@@ -8195,30 +8375,7 @@
         </w:tcBorders>
       </w:tcPr>
     </w:tblStylePr>
-    <w:tblStylePr w:type="lastCol">
-      <w:rPr>
-        <w:i/>
-        <w:color w:val="404040"/>
-      </w:rPr>
-      <w:pPr>
-        <w:pBdr/>
-        <w:spacing/>
-        <w:ind/>
-      </w:pPr>
-      <w:tblPr>
-        <w:tblBorders/>
-      </w:tblPr>
-      <w:tcPr>
-        <w:shd w:color="ffffff"/>
-        <w:tcBorders>
-          <w:top w:val="none" w:color="000000" w:sz="4" w:space="0"/>
-          <w:left w:val="none" w:color="000000" w:sz="4" w:space="0"/>
-          <w:bottom w:val="none" w:color="000000" w:sz="4" w:space="0"/>
-          <w:right w:val="none" w:color="000000" w:sz="4" w:space="0"/>
-        </w:tcBorders>
-      </w:tcPr>
-    </w:tblStylePr>
-    <w:tblStylePr w:type="lastRow">
+    <w:tblStylePr w:type="firstRow">
       <w:rPr>
         <w:b/>
         <w:color w:val="404040"/>
@@ -8241,6 +8398,52 @@
         </w:tcBorders>
       </w:tcPr>
     </w:tblStylePr>
+    <w:tblStylePr w:type="lastCol">
+      <w:rPr>
+        <w:i/>
+        <w:color w:val="404040"/>
+      </w:rPr>
+      <w:pPr>
+        <w:pBdr/>
+        <w:spacing/>
+        <w:ind/>
+      </w:pPr>
+      <w:tblPr>
+        <w:tblBorders/>
+      </w:tblPr>
+      <w:tcPr>
+        <w:shd w:val="clear" w:color="ffffff"/>
+        <w:tcBorders>
+          <w:top w:val="none" w:color="000000" w:sz="4" w:space="0"/>
+          <w:left w:val="none" w:color="000000" w:sz="4" w:space="0"/>
+          <w:bottom w:val="none" w:color="000000" w:sz="4" w:space="0"/>
+          <w:right w:val="none" w:color="000000" w:sz="4" w:space="0"/>
+        </w:tcBorders>
+      </w:tcPr>
+    </w:tblStylePr>
+    <w:tblStylePr w:type="lastRow">
+      <w:rPr>
+        <w:b/>
+        <w:color w:val="404040"/>
+      </w:rPr>
+      <w:pPr>
+        <w:pBdr/>
+        <w:spacing/>
+        <w:ind/>
+      </w:pPr>
+      <w:tblPr>
+        <w:tblBorders/>
+      </w:tblPr>
+      <w:tcPr>
+        <w:shd w:val="clear" w:color="ffffff"/>
+        <w:tcBorders>
+          <w:top w:val="none" w:color="000000" w:sz="4" w:space="0"/>
+          <w:left w:val="none" w:color="000000" w:sz="4" w:space="0"/>
+          <w:bottom w:val="none" w:color="000000" w:sz="4" w:space="0"/>
+          <w:right w:val="none" w:color="000000" w:sz="4" w:space="0"/>
+        </w:tcBorders>
+      </w:tcPr>
+    </w:tblStylePr>
     <w:tblStylePr w:type="nwCell">
       <w:pPr>
         <w:pBdr/>
@@ -8307,9 +8510,9 @@
       </w:tcPr>
     </w:tblStylePr>
   </w:style>
-  <w:style w:type="table" w:styleId="38">
+  <w:style w:type="table" w:styleId="729">
     <w:name w:val="Grid Table 3 - Accent 5"/>
-    <w:basedOn w:val="677"/>
+    <w:basedOn w:val="871"/>
     <w:uiPriority w:val="99"/>
     <w:pPr>
       <w:pBdr/>
@@ -8408,29 +8611,6 @@
         <w:tblBorders/>
       </w:tblPr>
       <w:tcPr>
-        <w:shd w:color="ffffff"/>
-        <w:tcBorders>
-          <w:top w:val="none" w:color="000000" w:sz="4" w:space="0"/>
-          <w:left w:val="none" w:color="000000" w:sz="4" w:space="0"/>
-          <w:bottom w:val="none" w:color="000000" w:sz="4" w:space="0"/>
-          <w:right w:val="none" w:color="000000" w:sz="4" w:space="0"/>
-        </w:tcBorders>
-      </w:tcPr>
-    </w:tblStylePr>
-    <w:tblStylePr w:type="firstRow">
-      <w:rPr>
-        <w:b/>
-        <w:color w:val="404040"/>
-      </w:rPr>
-      <w:pPr>
-        <w:pBdr/>
-        <w:spacing/>
-        <w:ind/>
-      </w:pPr>
-      <w:tblPr>
-        <w:tblBorders/>
-      </w:tblPr>
-      <w:tcPr>
         <w:shd w:val="clear" w:color="ffffff"/>
         <w:tcBorders>
           <w:top w:val="none" w:color="000000" w:sz="4" w:space="0"/>
@@ -8440,30 +8620,7 @@
         </w:tcBorders>
       </w:tcPr>
     </w:tblStylePr>
-    <w:tblStylePr w:type="lastCol">
-      <w:rPr>
-        <w:i/>
-        <w:color w:val="404040"/>
-      </w:rPr>
-      <w:pPr>
-        <w:pBdr/>
-        <w:spacing/>
-        <w:ind/>
-      </w:pPr>
-      <w:tblPr>
-        <w:tblBorders/>
-      </w:tblPr>
-      <w:tcPr>
-        <w:shd w:color="ffffff"/>
-        <w:tcBorders>
-          <w:top w:val="none" w:color="000000" w:sz="4" w:space="0"/>
-          <w:left w:val="none" w:color="000000" w:sz="4" w:space="0"/>
-          <w:bottom w:val="none" w:color="000000" w:sz="4" w:space="0"/>
-          <w:right w:val="none" w:color="000000" w:sz="4" w:space="0"/>
-        </w:tcBorders>
-      </w:tcPr>
-    </w:tblStylePr>
-    <w:tblStylePr w:type="lastRow">
+    <w:tblStylePr w:type="firstRow">
       <w:rPr>
         <w:b/>
         <w:color w:val="404040"/>
@@ -8486,6 +8643,52 @@
         </w:tcBorders>
       </w:tcPr>
     </w:tblStylePr>
+    <w:tblStylePr w:type="lastCol">
+      <w:rPr>
+        <w:i/>
+        <w:color w:val="404040"/>
+      </w:rPr>
+      <w:pPr>
+        <w:pBdr/>
+        <w:spacing/>
+        <w:ind/>
+      </w:pPr>
+      <w:tblPr>
+        <w:tblBorders/>
+      </w:tblPr>
+      <w:tcPr>
+        <w:shd w:val="clear" w:color="ffffff"/>
+        <w:tcBorders>
+          <w:top w:val="none" w:color="000000" w:sz="4" w:space="0"/>
+          <w:left w:val="none" w:color="000000" w:sz="4" w:space="0"/>
+          <w:bottom w:val="none" w:color="000000" w:sz="4" w:space="0"/>
+          <w:right w:val="none" w:color="000000" w:sz="4" w:space="0"/>
+        </w:tcBorders>
+      </w:tcPr>
+    </w:tblStylePr>
+    <w:tblStylePr w:type="lastRow">
+      <w:rPr>
+        <w:b/>
+        <w:color w:val="404040"/>
+      </w:rPr>
+      <w:pPr>
+        <w:pBdr/>
+        <w:spacing/>
+        <w:ind/>
+      </w:pPr>
+      <w:tblPr>
+        <w:tblBorders/>
+      </w:tblPr>
+      <w:tcPr>
+        <w:shd w:val="clear" w:color="ffffff"/>
+        <w:tcBorders>
+          <w:top w:val="none" w:color="000000" w:sz="4" w:space="0"/>
+          <w:left w:val="none" w:color="000000" w:sz="4" w:space="0"/>
+          <w:bottom w:val="none" w:color="000000" w:sz="4" w:space="0"/>
+          <w:right w:val="none" w:color="000000" w:sz="4" w:space="0"/>
+        </w:tcBorders>
+      </w:tcPr>
+    </w:tblStylePr>
     <w:tblStylePr w:type="nwCell">
       <w:pPr>
         <w:pBdr/>
@@ -8552,9 +8755,9 @@
       </w:tcPr>
     </w:tblStylePr>
   </w:style>
-  <w:style w:type="table" w:styleId="39">
+  <w:style w:type="table" w:styleId="730">
     <w:name w:val="Grid Table 3 - Accent 6"/>
-    <w:basedOn w:val="677"/>
+    <w:basedOn w:val="871"/>
     <w:uiPriority w:val="99"/>
     <w:pPr>
       <w:pBdr/>
@@ -8653,29 +8856,6 @@
         <w:tblBorders/>
       </w:tblPr>
       <w:tcPr>
-        <w:shd w:color="ffffff"/>
-        <w:tcBorders>
-          <w:top w:val="none" w:color="000000" w:sz="4" w:space="0"/>
-          <w:left w:val="none" w:color="000000" w:sz="4" w:space="0"/>
-          <w:bottom w:val="none" w:color="000000" w:sz="4" w:space="0"/>
-          <w:right w:val="none" w:color="000000" w:sz="4" w:space="0"/>
-        </w:tcBorders>
-      </w:tcPr>
-    </w:tblStylePr>
-    <w:tblStylePr w:type="firstRow">
-      <w:rPr>
-        <w:b/>
-        <w:color w:val="404040"/>
-      </w:rPr>
-      <w:pPr>
-        <w:pBdr/>
-        <w:spacing/>
-        <w:ind/>
-      </w:pPr>
-      <w:tblPr>
-        <w:tblBorders/>
-      </w:tblPr>
-      <w:tcPr>
         <w:shd w:val="clear" w:color="ffffff"/>
         <w:tcBorders>
           <w:top w:val="none" w:color="000000" w:sz="4" w:space="0"/>
@@ -8685,30 +8865,7 @@
         </w:tcBorders>
       </w:tcPr>
     </w:tblStylePr>
-    <w:tblStylePr w:type="lastCol">
-      <w:rPr>
-        <w:i/>
-        <w:color w:val="404040"/>
-      </w:rPr>
-      <w:pPr>
-        <w:pBdr/>
-        <w:spacing/>
-        <w:ind/>
-      </w:pPr>
-      <w:tblPr>
-        <w:tblBorders/>
-      </w:tblPr>
-      <w:tcPr>
-        <w:shd w:color="ffffff"/>
-        <w:tcBorders>
-          <w:top w:val="none" w:color="000000" w:sz="4" w:space="0"/>
-          <w:left w:val="none" w:color="000000" w:sz="4" w:space="0"/>
-          <w:bottom w:val="none" w:color="000000" w:sz="4" w:space="0"/>
-          <w:right w:val="none" w:color="000000" w:sz="4" w:space="0"/>
-        </w:tcBorders>
-      </w:tcPr>
-    </w:tblStylePr>
-    <w:tblStylePr w:type="lastRow">
+    <w:tblStylePr w:type="firstRow">
       <w:rPr>
         <w:b/>
         <w:color w:val="404040"/>
@@ -8731,6 +8888,52 @@
         </w:tcBorders>
       </w:tcPr>
     </w:tblStylePr>
+    <w:tblStylePr w:type="lastCol">
+      <w:rPr>
+        <w:i/>
+        <w:color w:val="404040"/>
+      </w:rPr>
+      <w:pPr>
+        <w:pBdr/>
+        <w:spacing/>
+        <w:ind/>
+      </w:pPr>
+      <w:tblPr>
+        <w:tblBorders/>
+      </w:tblPr>
+      <w:tcPr>
+        <w:shd w:val="clear" w:color="ffffff"/>
+        <w:tcBorders>
+          <w:top w:val="none" w:color="000000" w:sz="4" w:space="0"/>
+          <w:left w:val="none" w:color="000000" w:sz="4" w:space="0"/>
+          <w:bottom w:val="none" w:color="000000" w:sz="4" w:space="0"/>
+          <w:right w:val="none" w:color="000000" w:sz="4" w:space="0"/>
+        </w:tcBorders>
+      </w:tcPr>
+    </w:tblStylePr>
+    <w:tblStylePr w:type="lastRow">
+      <w:rPr>
+        <w:b/>
+        <w:color w:val="404040"/>
+      </w:rPr>
+      <w:pPr>
+        <w:pBdr/>
+        <w:spacing/>
+        <w:ind/>
+      </w:pPr>
+      <w:tblPr>
+        <w:tblBorders/>
+      </w:tblPr>
+      <w:tcPr>
+        <w:shd w:val="clear" w:color="ffffff"/>
+        <w:tcBorders>
+          <w:top w:val="none" w:color="000000" w:sz="4" w:space="0"/>
+          <w:left w:val="none" w:color="000000" w:sz="4" w:space="0"/>
+          <w:bottom w:val="none" w:color="000000" w:sz="4" w:space="0"/>
+          <w:right w:val="none" w:color="000000" w:sz="4" w:space="0"/>
+        </w:tcBorders>
+      </w:tcPr>
+    </w:tblStylePr>
     <w:tblStylePr w:type="nwCell">
       <w:pPr>
         <w:pBdr/>
@@ -8797,9 +9000,9 @@
       </w:tcPr>
     </w:tblStylePr>
   </w:style>
-  <w:style w:type="table" w:styleId="40">
+  <w:style w:type="table" w:styleId="731">
     <w:name w:val="Grid Table 4"/>
-    <w:basedOn w:val="677"/>
+    <w:basedOn w:val="871"/>
     <w:uiPriority w:val="59"/>
     <w:pPr>
       <w:pBdr/>
@@ -9030,9 +9233,9 @@
       </w:tcPr>
     </w:tblStylePr>
   </w:style>
-  <w:style w:type="table" w:styleId="41">
+  <w:style w:type="table" w:styleId="732">
     <w:name w:val="Grid Table 4 - Accent 1"/>
-    <w:basedOn w:val="677"/>
+    <w:basedOn w:val="871"/>
     <w:uiPriority w:val="59"/>
     <w:pPr>
       <w:pBdr/>
@@ -9263,9 +9466,9 @@
       </w:tcPr>
     </w:tblStylePr>
   </w:style>
-  <w:style w:type="table" w:styleId="42">
+  <w:style w:type="table" w:styleId="733">
     <w:name w:val="Grid Table 4 - Accent 2"/>
-    <w:basedOn w:val="677"/>
+    <w:basedOn w:val="871"/>
     <w:uiPriority w:val="59"/>
     <w:pPr>
       <w:pBdr/>
@@ -9496,9 +9699,9 @@
       </w:tcPr>
     </w:tblStylePr>
   </w:style>
-  <w:style w:type="table" w:styleId="43">
+  <w:style w:type="table" w:styleId="734">
     <w:name w:val="Grid Table 4 - Accent 3"/>
-    <w:basedOn w:val="677"/>
+    <w:basedOn w:val="871"/>
     <w:uiPriority w:val="59"/>
     <w:pPr>
       <w:pBdr/>
@@ -9729,9 +9932,9 @@
       </w:tcPr>
     </w:tblStylePr>
   </w:style>
-  <w:style w:type="table" w:styleId="44">
+  <w:style w:type="table" w:styleId="735">
     <w:name w:val="Grid Table 4 - Accent 4"/>
-    <w:basedOn w:val="677"/>
+    <w:basedOn w:val="871"/>
     <w:uiPriority w:val="59"/>
     <w:pPr>
       <w:pBdr/>
@@ -9962,9 +10165,9 @@
       </w:tcPr>
     </w:tblStylePr>
   </w:style>
-  <w:style w:type="table" w:styleId="45">
+  <w:style w:type="table" w:styleId="736">
     <w:name w:val="Grid Table 4 - Accent 5"/>
-    <w:basedOn w:val="677"/>
+    <w:basedOn w:val="871"/>
     <w:uiPriority w:val="59"/>
     <w:pPr>
       <w:pBdr/>
@@ -10195,9 +10398,9 @@
       </w:tcPr>
     </w:tblStylePr>
   </w:style>
-  <w:style w:type="table" w:styleId="46">
+  <w:style w:type="table" w:styleId="737">
     <w:name w:val="Grid Table 4 - Accent 6"/>
-    <w:basedOn w:val="677"/>
+    <w:basedOn w:val="871"/>
     <w:uiPriority w:val="59"/>
     <w:pPr>
       <w:pBdr/>
@@ -10428,9 +10631,9 @@
       </w:tcPr>
     </w:tblStylePr>
   </w:style>
-  <w:style w:type="table" w:styleId="47">
+  <w:style w:type="table" w:styleId="738">
     <w:name w:val="Grid Table 5 Dark"/>
-    <w:basedOn w:val="677"/>
+    <w:basedOn w:val="871"/>
     <w:uiPriority w:val="99"/>
     <w:pPr>
       <w:pBdr/>
@@ -10656,9 +10859,9 @@
       </w:tcPr>
     </w:tblStylePr>
   </w:style>
-  <w:style w:type="table" w:styleId="48">
+  <w:style w:type="table" w:styleId="739">
     <w:name w:val="Grid Table 5 Dark- Accent 1"/>
-    <w:basedOn w:val="677"/>
+    <w:basedOn w:val="871"/>
     <w:uiPriority w:val="99"/>
     <w:pPr>
       <w:pBdr/>
@@ -10884,9 +11087,9 @@
       </w:tcPr>
     </w:tblStylePr>
   </w:style>
-  <w:style w:type="table" w:styleId="49">
+  <w:style w:type="table" w:styleId="740">
     <w:name w:val="Grid Table 5 Dark - Accent 2"/>
-    <w:basedOn w:val="677"/>
+    <w:basedOn w:val="871"/>
     <w:uiPriority w:val="99"/>
     <w:pPr>
       <w:pBdr/>
@@ -11112,9 +11315,9 @@
       </w:tcPr>
     </w:tblStylePr>
   </w:style>
-  <w:style w:type="table" w:styleId="50">
+  <w:style w:type="table" w:styleId="741">
     <w:name w:val="Grid Table 5 Dark - Accent 3"/>
-    <w:basedOn w:val="677"/>
+    <w:basedOn w:val="871"/>
     <w:uiPriority w:val="99"/>
     <w:pPr>
       <w:pBdr/>
@@ -11340,9 +11543,9 @@
       </w:tcPr>
     </w:tblStylePr>
   </w:style>
-  <w:style w:type="table" w:styleId="51">
+  <w:style w:type="table" w:styleId="742">
     <w:name w:val="Grid Table 5 Dark- Accent 4"/>
-    <w:basedOn w:val="677"/>
+    <w:basedOn w:val="871"/>
     <w:uiPriority w:val="99"/>
     <w:pPr>
       <w:pBdr/>
@@ -11568,9 +11771,9 @@
       </w:tcPr>
     </w:tblStylePr>
   </w:style>
-  <w:style w:type="table" w:styleId="52">
+  <w:style w:type="table" w:styleId="743">
     <w:name w:val="Grid Table 5 Dark - Accent 5"/>
-    <w:basedOn w:val="677"/>
+    <w:basedOn w:val="871"/>
     <w:uiPriority w:val="99"/>
     <w:pPr>
       <w:pBdr/>
@@ -11796,9 +11999,9 @@
       </w:tcPr>
     </w:tblStylePr>
   </w:style>
-  <w:style w:type="table" w:styleId="53">
+  <w:style w:type="table" w:styleId="744">
     <w:name w:val="Grid Table 5 Dark - Accent 6"/>
-    <w:basedOn w:val="677"/>
+    <w:basedOn w:val="871"/>
     <w:uiPriority w:val="99"/>
     <w:pPr>
       <w:pBdr/>
@@ -12024,9 +12227,9 @@
       </w:tcPr>
     </w:tblStylePr>
   </w:style>
-  <w:style w:type="table" w:styleId="54">
+  <w:style w:type="table" w:styleId="745">
     <w:name w:val="Grid Table 6 Colorful"/>
-    <w:basedOn w:val="677"/>
+    <w:basedOn w:val="871"/>
     <w:uiPriority w:val="99"/>
     <w:pPr>
       <w:pBdr/>
@@ -12254,9 +12457,9 @@
       </w:tcPr>
     </w:tblStylePr>
   </w:style>
-  <w:style w:type="table" w:styleId="55">
+  <w:style w:type="table" w:styleId="746">
     <w:name w:val="Grid Table 6 Colorful - Accent 1"/>
-    <w:basedOn w:val="677"/>
+    <w:basedOn w:val="871"/>
     <w:uiPriority w:val="99"/>
     <w:pPr>
       <w:pBdr/>
@@ -12484,9 +12687,9 @@
       </w:tcPr>
     </w:tblStylePr>
   </w:style>
-  <w:style w:type="table" w:styleId="56">
+  <w:style w:type="table" w:styleId="747">
     <w:name w:val="Grid Table 6 Colorful - Accent 2"/>
-    <w:basedOn w:val="677"/>
+    <w:basedOn w:val="871"/>
     <w:uiPriority w:val="99"/>
     <w:pPr>
       <w:pBdr/>
@@ -12714,9 +12917,9 @@
       </w:tcPr>
     </w:tblStylePr>
   </w:style>
-  <w:style w:type="table" w:styleId="57">
+  <w:style w:type="table" w:styleId="748">
     <w:name w:val="Grid Table 6 Colorful - Accent 3"/>
-    <w:basedOn w:val="677"/>
+    <w:basedOn w:val="871"/>
     <w:uiPriority w:val="99"/>
     <w:pPr>
       <w:pBdr/>
@@ -12944,9 +13147,9 @@
       </w:tcPr>
     </w:tblStylePr>
   </w:style>
-  <w:style w:type="table" w:styleId="58">
+  <w:style w:type="table" w:styleId="749">
     <w:name w:val="Grid Table 6 Colorful - Accent 4"/>
-    <w:basedOn w:val="677"/>
+    <w:basedOn w:val="871"/>
     <w:uiPriority w:val="99"/>
     <w:pPr>
       <w:pBdr/>
@@ -13174,9 +13377,9 @@
       </w:tcPr>
     </w:tblStylePr>
   </w:style>
-  <w:style w:type="table" w:styleId="59">
+  <w:style w:type="table" w:styleId="750">
     <w:name w:val="Grid Table 6 Colorful - Accent 5"/>
-    <w:basedOn w:val="677"/>
+    <w:basedOn w:val="871"/>
     <w:uiPriority w:val="99"/>
     <w:pPr>
       <w:pBdr/>
@@ -13404,9 +13607,9 @@
       </w:tcPr>
     </w:tblStylePr>
   </w:style>
-  <w:style w:type="table" w:styleId="60">
+  <w:style w:type="table" w:styleId="751">
     <w:name w:val="Grid Table 6 Colorful - Accent 6"/>
-    <w:basedOn w:val="677"/>
+    <w:basedOn w:val="871"/>
     <w:uiPriority w:val="99"/>
     <w:pPr>
       <w:pBdr/>
@@ -13634,9 +13837,9 @@
       </w:tcPr>
     </w:tblStylePr>
   </w:style>
-  <w:style w:type="table" w:styleId="61">
+  <w:style w:type="table" w:styleId="752">
     <w:name w:val="Grid Table 7 Colorful"/>
-    <w:basedOn w:val="677"/>
+    <w:basedOn w:val="871"/>
     <w:uiPriority w:val="99"/>
     <w:pPr>
       <w:pBdr/>
@@ -13738,11 +13941,11 @@
         <w:tblBorders/>
       </w:tblPr>
       <w:tcPr>
-        <w:shd w:color="ffffff"/>
+        <w:shd w:val="clear" w:color="ffffff"/>
         <w:tcBorders>
-          <w:top w:val="none"/>
-          <w:left w:val="none"/>
-          <w:bottom w:val="none"/>
+          <w:top w:val="none" w:color="000000" w:sz="4" w:space="0"/>
+          <w:left w:val="none" w:color="000000" w:sz="4" w:space="0"/>
+          <w:bottom w:val="none" w:color="000000" w:sz="4" w:space="0"/>
           <w:right w:val="single" w:color="000000" w:themeColor="text1" w:themeTint="80" w:sz="4" w:space="0"/>
         </w:tcBorders>
       </w:tcPr>
@@ -13765,10 +13968,10 @@
       <w:tcPr>
         <w:shd w:val="clear" w:color="ffffff" w:themeColor="light1" w:fill="ffffff" w:themeFill="light1"/>
         <w:tcBorders>
-          <w:top w:val="none"/>
-          <w:left w:val="none"/>
+          <w:top w:val="none" w:color="000000" w:sz="4" w:space="0"/>
+          <w:left w:val="none" w:color="000000" w:sz="4" w:space="0"/>
           <w:bottom w:val="single" w:color="000000" w:themeColor="text1" w:themeTint="80" w:sz="4" w:space="0"/>
-          <w:right w:val="none"/>
+          <w:right w:val="none" w:color="000000" w:sz="4" w:space="0"/>
         </w:tcBorders>
       </w:tcPr>
     </w:tblStylePr>
@@ -13788,12 +13991,12 @@
         <w:tblBorders/>
       </w:tblPr>
       <w:tcPr>
-        <w:shd w:color="ffffff"/>
+        <w:shd w:val="clear" w:color="ffffff"/>
         <w:tcBorders>
-          <w:top w:val="none"/>
+          <w:top w:val="none" w:color="000000" w:sz="4" w:space="0"/>
           <w:left w:val="single" w:color="000000" w:themeColor="text1" w:themeTint="80" w:sz="4" w:space="0"/>
-          <w:bottom w:val="none"/>
-          <w:right w:val="none"/>
+          <w:bottom w:val="none" w:color="000000" w:sz="4" w:space="0"/>
+          <w:right w:val="none" w:color="000000" w:sz="4" w:space="0"/>
         </w:tcBorders>
       </w:tcPr>
     </w:tblStylePr>
@@ -13816,9 +14019,9 @@
         <w:shd w:val="clear" w:color="ffffff" w:themeColor="light1" w:fill="ffffff" w:themeFill="light1"/>
         <w:tcBorders>
           <w:top w:val="single" w:color="000000" w:themeColor="text1" w:themeTint="80" w:sz="4" w:space="0"/>
-          <w:left w:val="none"/>
-          <w:bottom w:val="none"/>
-          <w:right w:val="none"/>
+          <w:left w:val="none" w:color="000000" w:sz="4" w:space="0"/>
+          <w:bottom w:val="none" w:color="000000" w:sz="4" w:space="0"/>
+          <w:right w:val="none" w:color="000000" w:sz="4" w:space="0"/>
         </w:tcBorders>
       </w:tcPr>
     </w:tblStylePr>
@@ -13888,9 +14091,9 @@
       </w:tcPr>
     </w:tblStylePr>
   </w:style>
-  <w:style w:type="table" w:styleId="62">
+  <w:style w:type="table" w:styleId="753">
     <w:name w:val="Grid Table 7 Colorful - Accent 1"/>
-    <w:basedOn w:val="677"/>
+    <w:basedOn w:val="871"/>
     <w:uiPriority w:val="99"/>
     <w:pPr>
       <w:pBdr/>
@@ -13992,11 +14195,11 @@
         <w:tblBorders/>
       </w:tblPr>
       <w:tcPr>
-        <w:shd w:color="ffffff"/>
+        <w:shd w:val="clear" w:color="ffffff"/>
         <w:tcBorders>
-          <w:top w:val="none"/>
-          <w:left w:val="none"/>
-          <w:bottom w:val="none"/>
+          <w:top w:val="none" w:color="000000" w:sz="4" w:space="0"/>
+          <w:left w:val="none" w:color="000000" w:sz="4" w:space="0"/>
+          <w:bottom w:val="none" w:color="000000" w:sz="4" w:space="0"/>
           <w:right w:val="single" w:color="000000" w:themeColor="accent1" w:themeTint="80" w:sz="4" w:space="0"/>
         </w:tcBorders>
       </w:tcPr>
@@ -14019,10 +14222,10 @@
       <w:tcPr>
         <w:shd w:val="clear" w:color="ffffff" w:themeColor="light1" w:fill="ffffff" w:themeFill="light1"/>
         <w:tcBorders>
-          <w:top w:val="none"/>
-          <w:left w:val="none"/>
+          <w:top w:val="none" w:color="000000" w:sz="4" w:space="0"/>
+          <w:left w:val="none" w:color="000000" w:sz="4" w:space="0"/>
           <w:bottom w:val="single" w:color="000000" w:themeColor="accent1" w:themeTint="80" w:sz="4" w:space="0"/>
-          <w:right w:val="none"/>
+          <w:right w:val="none" w:color="000000" w:sz="4" w:space="0"/>
         </w:tcBorders>
       </w:tcPr>
     </w:tblStylePr>
@@ -14042,12 +14245,12 @@
         <w:tblBorders/>
       </w:tblPr>
       <w:tcPr>
-        <w:shd w:color="ffffff"/>
+        <w:shd w:val="clear" w:color="ffffff"/>
         <w:tcBorders>
-          <w:top w:val="none"/>
+          <w:top w:val="none" w:color="000000" w:sz="4" w:space="0"/>
           <w:left w:val="single" w:color="000000" w:themeColor="accent1" w:themeTint="80" w:sz="4" w:space="0"/>
-          <w:bottom w:val="none"/>
-          <w:right w:val="none"/>
+          <w:bottom w:val="none" w:color="000000" w:sz="4" w:space="0"/>
+          <w:right w:val="none" w:color="000000" w:sz="4" w:space="0"/>
         </w:tcBorders>
       </w:tcPr>
     </w:tblStylePr>
@@ -14070,9 +14273,9 @@
         <w:shd w:val="clear" w:color="ffffff" w:themeColor="light1" w:fill="ffffff" w:themeFill="light1"/>
         <w:tcBorders>
           <w:top w:val="single" w:color="000000" w:themeColor="accent1" w:themeTint="80" w:sz="4" w:space="0"/>
-          <w:left w:val="none"/>
-          <w:bottom w:val="none"/>
-          <w:right w:val="none"/>
+          <w:left w:val="none" w:color="000000" w:sz="4" w:space="0"/>
+          <w:bottom w:val="none" w:color="000000" w:sz="4" w:space="0"/>
+          <w:right w:val="none" w:color="000000" w:sz="4" w:space="0"/>
         </w:tcBorders>
       </w:tcPr>
     </w:tblStylePr>
@@ -14142,9 +14345,9 @@
       </w:tcPr>
     </w:tblStylePr>
   </w:style>
-  <w:style w:type="table" w:styleId="63">
+  <w:style w:type="table" w:styleId="754">
     <w:name w:val="Grid Table 7 Colorful - Accent 2"/>
-    <w:basedOn w:val="677"/>
+    <w:basedOn w:val="871"/>
     <w:uiPriority w:val="99"/>
     <w:pPr>
       <w:pBdr/>
@@ -14246,11 +14449,11 @@
         <w:tblBorders/>
       </w:tblPr>
       <w:tcPr>
-        <w:shd w:color="ffffff"/>
+        <w:shd w:val="clear" w:color="ffffff"/>
         <w:tcBorders>
-          <w:top w:val="none"/>
-          <w:left w:val="none"/>
-          <w:bottom w:val="none"/>
+          <w:top w:val="none" w:color="000000" w:sz="4" w:space="0"/>
+          <w:left w:val="none" w:color="000000" w:sz="4" w:space="0"/>
+          <w:bottom w:val="none" w:color="000000" w:sz="4" w:space="0"/>
           <w:right w:val="single" w:color="000000" w:themeColor="accent2" w:themeTint="97" w:sz="4" w:space="0"/>
         </w:tcBorders>
       </w:tcPr>
@@ -14273,10 +14476,10 @@
       <w:tcPr>
         <w:shd w:val="clear" w:color="ffffff" w:themeColor="light1" w:fill="ffffff" w:themeFill="light1"/>
         <w:tcBorders>
-          <w:top w:val="none"/>
-          <w:left w:val="none"/>
+          <w:top w:val="none" w:color="000000" w:sz="4" w:space="0"/>
+          <w:left w:val="none" w:color="000000" w:sz="4" w:space="0"/>
           <w:bottom w:val="single" w:color="000000" w:themeColor="accent2" w:themeTint="97" w:sz="4" w:space="0"/>
-          <w:right w:val="none"/>
+          <w:right w:val="none" w:color="000000" w:sz="4" w:space="0"/>
         </w:tcBorders>
       </w:tcPr>
     </w:tblStylePr>
@@ -14296,12 +14499,12 @@
         <w:tblBorders/>
       </w:tblPr>
       <w:tcPr>
-        <w:shd w:color="ffffff"/>
+        <w:shd w:val="clear" w:color="ffffff"/>
         <w:tcBorders>
-          <w:top w:val="none"/>
+          <w:top w:val="none" w:color="000000" w:sz="4" w:space="0"/>
           <w:left w:val="single" w:color="000000" w:themeColor="accent2" w:themeTint="97" w:sz="4" w:space="0"/>
-          <w:bottom w:val="none"/>
-          <w:right w:val="none"/>
+          <w:bottom w:val="none" w:color="000000" w:sz="4" w:space="0"/>
+          <w:right w:val="none" w:color="000000" w:sz="4" w:space="0"/>
         </w:tcBorders>
       </w:tcPr>
     </w:tblStylePr>
@@ -14324,9 +14527,9 @@
         <w:shd w:val="clear" w:color="ffffff" w:themeColor="light1" w:fill="ffffff" w:themeFill="light1"/>
         <w:tcBorders>
           <w:top w:val="single" w:color="000000" w:themeColor="accent2" w:themeTint="97" w:sz="4" w:space="0"/>
-          <w:left w:val="none"/>
-          <w:bottom w:val="none"/>
-          <w:right w:val="none"/>
+          <w:left w:val="none" w:color="000000" w:sz="4" w:space="0"/>
+          <w:bottom w:val="none" w:color="000000" w:sz="4" w:space="0"/>
+          <w:right w:val="none" w:color="000000" w:sz="4" w:space="0"/>
         </w:tcBorders>
       </w:tcPr>
     </w:tblStylePr>
@@ -14396,9 +14599,9 @@
       </w:tcPr>
     </w:tblStylePr>
   </w:style>
-  <w:style w:type="table" w:styleId="64">
+  <w:style w:type="table" w:styleId="755">
     <w:name w:val="Grid Table 7 Colorful - Accent 3"/>
-    <w:basedOn w:val="677"/>
+    <w:basedOn w:val="871"/>
     <w:uiPriority w:val="99"/>
     <w:pPr>
       <w:pBdr/>
@@ -14500,11 +14703,11 @@
         <w:tblBorders/>
       </w:tblPr>
       <w:tcPr>
-        <w:shd w:color="ffffff"/>
+        <w:shd w:val="clear" w:color="ffffff"/>
         <w:tcBorders>
-          <w:top w:val="none"/>
-          <w:left w:val="none"/>
-          <w:bottom w:val="none"/>
+          <w:top w:val="none" w:color="000000" w:sz="4" w:space="0"/>
+          <w:left w:val="none" w:color="000000" w:sz="4" w:space="0"/>
+          <w:bottom w:val="none" w:color="000000" w:sz="4" w:space="0"/>
           <w:right w:val="single" w:color="000000" w:themeColor="accent3" w:themeTint="FE" w:sz="4" w:space="0"/>
         </w:tcBorders>
       </w:tcPr>
@@ -14527,10 +14730,10 @@
       <w:tcPr>
         <w:shd w:val="clear" w:color="ffffff" w:themeColor="light1" w:fill="ffffff" w:themeFill="light1"/>
         <w:tcBorders>
-          <w:top w:val="none"/>
-          <w:left w:val="none"/>
+          <w:top w:val="none" w:color="000000" w:sz="4" w:space="0"/>
+          <w:left w:val="none" w:color="000000" w:sz="4" w:space="0"/>
           <w:bottom w:val="single" w:color="000000" w:themeColor="accent3" w:themeTint="FE" w:sz="4" w:space="0"/>
-          <w:right w:val="none"/>
+          <w:right w:val="none" w:color="000000" w:sz="4" w:space="0"/>
         </w:tcBorders>
       </w:tcPr>
     </w:tblStylePr>
@@ -14550,12 +14753,12 @@
         <w:tblBorders/>
       </w:tblPr>
       <w:tcPr>
-        <w:shd w:color="ffffff"/>
+        <w:shd w:val="clear" w:color="ffffff"/>
         <w:tcBorders>
-          <w:top w:val="none"/>
+          <w:top w:val="none" w:color="000000" w:sz="4" w:space="0"/>
           <w:left w:val="single" w:color="000000" w:themeColor="accent3" w:themeTint="FE" w:sz="4" w:space="0"/>
-          <w:bottom w:val="none"/>
-          <w:right w:val="none"/>
+          <w:bottom w:val="none" w:color="000000" w:sz="4" w:space="0"/>
+          <w:right w:val="none" w:color="000000" w:sz="4" w:space="0"/>
         </w:tcBorders>
       </w:tcPr>
     </w:tblStylePr>
@@ -14578,9 +14781,9 @@
         <w:shd w:val="clear" w:color="ffffff" w:themeColor="light1" w:fill="ffffff" w:themeFill="light1"/>
         <w:tcBorders>
           <w:top w:val="single" w:color="000000" w:themeColor="accent3" w:themeTint="FE" w:sz="4" w:space="0"/>
-          <w:left w:val="none"/>
-          <w:bottom w:val="none"/>
-          <w:right w:val="none"/>
+          <w:left w:val="none" w:color="000000" w:sz="4" w:space="0"/>
+          <w:bottom w:val="none" w:color="000000" w:sz="4" w:space="0"/>
+          <w:right w:val="none" w:color="000000" w:sz="4" w:space="0"/>
         </w:tcBorders>
       </w:tcPr>
     </w:tblStylePr>
@@ -14650,9 +14853,9 @@
       </w:tcPr>
     </w:tblStylePr>
   </w:style>
-  <w:style w:type="table" w:styleId="65">
+  <w:style w:type="table" w:styleId="756">
     <w:name w:val="Grid Table 7 Colorful - Accent 4"/>
-    <w:basedOn w:val="677"/>
+    <w:basedOn w:val="871"/>
     <w:uiPriority w:val="99"/>
     <w:pPr>
       <w:pBdr/>
@@ -14754,11 +14957,11 @@
         <w:tblBorders/>
       </w:tblPr>
       <w:tcPr>
-        <w:shd w:color="ffffff"/>
+        <w:shd w:val="clear" w:color="ffffff"/>
         <w:tcBorders>
-          <w:top w:val="none"/>
-          <w:left w:val="none"/>
-          <w:bottom w:val="none"/>
+          <w:top w:val="none" w:color="000000" w:sz="4" w:space="0"/>
+          <w:left w:val="none" w:color="000000" w:sz="4" w:space="0"/>
+          <w:bottom w:val="none" w:color="000000" w:sz="4" w:space="0"/>
           <w:right w:val="single" w:color="000000" w:themeColor="accent4" w:themeTint="9A" w:sz="4" w:space="0"/>
         </w:tcBorders>
       </w:tcPr>
@@ -14781,10 +14984,10 @@
       <w:tcPr>
         <w:shd w:val="clear" w:color="ffffff" w:themeColor="light1" w:fill="ffffff" w:themeFill="light1"/>
         <w:tcBorders>
-          <w:top w:val="none"/>
-          <w:left w:val="none"/>
+          <w:top w:val="none" w:color="000000" w:sz="4" w:space="0"/>
+          <w:left w:val="none" w:color="000000" w:sz="4" w:space="0"/>
           <w:bottom w:val="single" w:color="000000" w:themeColor="accent4" w:themeTint="9A" w:sz="4" w:space="0"/>
-          <w:right w:val="none"/>
+          <w:right w:val="none" w:color="000000" w:sz="4" w:space="0"/>
         </w:tcBorders>
       </w:tcPr>
     </w:tblStylePr>
@@ -14804,12 +15007,12 @@
         <w:tblBorders/>
       </w:tblPr>
       <w:tcPr>
-        <w:shd w:color="ffffff"/>
+        <w:shd w:val="clear" w:color="ffffff"/>
         <w:tcBorders>
-          <w:top w:val="none"/>
+          <w:top w:val="none" w:color="000000" w:sz="4" w:space="0"/>
           <w:left w:val="single" w:color="000000" w:themeColor="accent4" w:themeTint="9A" w:sz="4" w:space="0"/>
-          <w:bottom w:val="none"/>
-          <w:right w:val="none"/>
+          <w:bottom w:val="none" w:color="000000" w:sz="4" w:space="0"/>
+          <w:right w:val="none" w:color="000000" w:sz="4" w:space="0"/>
         </w:tcBorders>
       </w:tcPr>
     </w:tblStylePr>
@@ -14832,9 +15035,9 @@
         <w:shd w:val="clear" w:color="ffffff" w:themeColor="light1" w:fill="ffffff" w:themeFill="light1"/>
         <w:tcBorders>
           <w:top w:val="single" w:color="000000" w:themeColor="accent4" w:themeTint="9A" w:sz="4" w:space="0"/>
-          <w:left w:val="none"/>
-          <w:bottom w:val="none"/>
-          <w:right w:val="none"/>
+          <w:left w:val="none" w:color="000000" w:sz="4" w:space="0"/>
+          <w:bottom w:val="none" w:color="000000" w:sz="4" w:space="0"/>
+          <w:right w:val="none" w:color="000000" w:sz="4" w:space="0"/>
         </w:tcBorders>
       </w:tcPr>
     </w:tblStylePr>
@@ -14904,9 +15107,9 @@
       </w:tcPr>
     </w:tblStylePr>
   </w:style>
-  <w:style w:type="table" w:styleId="66">
+  <w:style w:type="table" w:styleId="757">
     <w:name w:val="Grid Table 7 Colorful - Accent 5"/>
-    <w:basedOn w:val="677"/>
+    <w:basedOn w:val="871"/>
     <w:uiPriority w:val="99"/>
     <w:pPr>
       <w:pBdr/>
@@ -15008,11 +15211,11 @@
         <w:tblBorders/>
       </w:tblPr>
       <w:tcPr>
-        <w:shd w:color="ffffff"/>
+        <w:shd w:val="clear" w:color="ffffff"/>
         <w:tcBorders>
-          <w:top w:val="none"/>
-          <w:left w:val="none"/>
-          <w:bottom w:val="none"/>
+          <w:top w:val="none" w:color="000000" w:sz="4" w:space="0"/>
+          <w:left w:val="none" w:color="000000" w:sz="4" w:space="0"/>
+          <w:bottom w:val="none" w:color="000000" w:sz="4" w:space="0"/>
           <w:right w:val="single" w:color="000000" w:themeColor="accent5" w:themeTint="90" w:sz="4" w:space="0"/>
         </w:tcBorders>
       </w:tcPr>
@@ -15035,10 +15238,10 @@
       <w:tcPr>
         <w:shd w:val="clear" w:color="ffffff" w:themeColor="light1" w:fill="ffffff" w:themeFill="light1"/>
         <w:tcBorders>
-          <w:top w:val="none"/>
-          <w:left w:val="none"/>
+          <w:top w:val="none" w:color="000000" w:sz="4" w:space="0"/>
+          <w:left w:val="none" w:color="000000" w:sz="4" w:space="0"/>
           <w:bottom w:val="single" w:color="000000" w:themeColor="accent5" w:themeTint="90" w:sz="4" w:space="0"/>
-          <w:right w:val="none"/>
+          <w:right w:val="none" w:color="000000" w:sz="4" w:space="0"/>
         </w:tcBorders>
       </w:tcPr>
     </w:tblStylePr>
@@ -15058,12 +15261,12 @@
         <w:tblBorders/>
       </w:tblPr>
       <w:tcPr>
-        <w:shd w:color="ffffff"/>
+        <w:shd w:val="clear" w:color="ffffff"/>
         <w:tcBorders>
-          <w:top w:val="none"/>
+          <w:top w:val="none" w:color="000000" w:sz="4" w:space="0"/>
           <w:left w:val="single" w:color="000000" w:themeColor="accent5" w:themeTint="90" w:sz="4" w:space="0"/>
-          <w:bottom w:val="none"/>
-          <w:right w:val="none"/>
+          <w:bottom w:val="none" w:color="000000" w:sz="4" w:space="0"/>
+          <w:right w:val="none" w:color="000000" w:sz="4" w:space="0"/>
         </w:tcBorders>
       </w:tcPr>
     </w:tblStylePr>
@@ -15086,9 +15289,9 @@
         <w:shd w:val="clear" w:color="ffffff" w:themeColor="light1" w:fill="ffffff" w:themeFill="light1"/>
         <w:tcBorders>
           <w:top w:val="single" w:color="000000" w:themeColor="accent5" w:themeTint="90" w:sz="4" w:space="0"/>
-          <w:left w:val="none"/>
-          <w:bottom w:val="none"/>
-          <w:right w:val="none"/>
+          <w:left w:val="none" w:color="000000" w:sz="4" w:space="0"/>
+          <w:bottom w:val="none" w:color="000000" w:sz="4" w:space="0"/>
+          <w:right w:val="none" w:color="000000" w:sz="4" w:space="0"/>
         </w:tcBorders>
       </w:tcPr>
     </w:tblStylePr>
@@ -15158,9 +15361,9 @@
       </w:tcPr>
     </w:tblStylePr>
   </w:style>
-  <w:style w:type="table" w:styleId="67">
+  <w:style w:type="table" w:styleId="758">
     <w:name w:val="Grid Table 7 Colorful - Accent 6"/>
-    <w:basedOn w:val="677"/>
+    <w:basedOn w:val="871"/>
     <w:uiPriority w:val="99"/>
     <w:pPr>
       <w:pBdr/>
@@ -15262,11 +15465,11 @@
         <w:tblBorders/>
       </w:tblPr>
       <w:tcPr>
-        <w:shd w:color="ffffff"/>
+        <w:shd w:val="clear" w:color="ffffff"/>
         <w:tcBorders>
-          <w:top w:val="none"/>
-          <w:left w:val="none"/>
-          <w:bottom w:val="none"/>
+          <w:top w:val="none" w:color="000000" w:sz="4" w:space="0"/>
+          <w:left w:val="none" w:color="000000" w:sz="4" w:space="0"/>
+          <w:bottom w:val="none" w:color="000000" w:sz="4" w:space="0"/>
           <w:right w:val="single" w:color="000000" w:themeColor="accent6" w:themeTint="90" w:sz="4" w:space="0"/>
         </w:tcBorders>
       </w:tcPr>
@@ -15289,10 +15492,10 @@
       <w:tcPr>
         <w:shd w:val="clear" w:color="ffffff" w:themeColor="light1" w:fill="ffffff" w:themeFill="light1"/>
         <w:tcBorders>
-          <w:top w:val="none"/>
-          <w:left w:val="none"/>
+          <w:top w:val="none" w:color="000000" w:sz="4" w:space="0"/>
+          <w:left w:val="none" w:color="000000" w:sz="4" w:space="0"/>
           <w:bottom w:val="single" w:color="000000" w:themeColor="accent6" w:themeTint="90" w:sz="4" w:space="0"/>
-          <w:right w:val="none"/>
+          <w:right w:val="none" w:color="000000" w:sz="4" w:space="0"/>
         </w:tcBorders>
       </w:tcPr>
     </w:tblStylePr>
@@ -15312,12 +15515,12 @@
         <w:tblBorders/>
       </w:tblPr>
       <w:tcPr>
-        <w:shd w:color="ffffff"/>
+        <w:shd w:val="clear" w:color="ffffff"/>
         <w:tcBorders>
-          <w:top w:val="none"/>
+          <w:top w:val="none" w:color="000000" w:sz="4" w:space="0"/>
           <w:left w:val="single" w:color="000000" w:themeColor="accent6" w:themeTint="90" w:sz="4" w:space="0"/>
-          <w:bottom w:val="none"/>
-          <w:right w:val="none"/>
+          <w:bottom w:val="none" w:color="000000" w:sz="4" w:space="0"/>
+          <w:right w:val="none" w:color="000000" w:sz="4" w:space="0"/>
         </w:tcBorders>
       </w:tcPr>
     </w:tblStylePr>
@@ -15340,9 +15543,9 @@
         <w:shd w:val="clear" w:color="ffffff" w:themeColor="light1" w:fill="ffffff" w:themeFill="light1"/>
         <w:tcBorders>
           <w:top w:val="single" w:color="000000" w:themeColor="accent6" w:themeTint="90" w:sz="4" w:space="0"/>
-          <w:left w:val="none"/>
-          <w:bottom w:val="none"/>
-          <w:right w:val="none"/>
+          <w:left w:val="none" w:color="000000" w:sz="4" w:space="0"/>
+          <w:bottom w:val="none" w:color="000000" w:sz="4" w:space="0"/>
+          <w:right w:val="none" w:color="000000" w:sz="4" w:space="0"/>
         </w:tcBorders>
       </w:tcPr>
     </w:tblStylePr>
@@ -15412,9 +15615,9 @@
       </w:tcPr>
     </w:tblStylePr>
   </w:style>
-  <w:style w:type="table" w:styleId="68">
+  <w:style w:type="table" w:styleId="759">
     <w:name w:val="List Table 1 Light"/>
-    <w:basedOn w:val="677"/>
+    <w:basedOn w:val="871"/>
     <w:uiPriority w:val="99"/>
     <w:pPr>
       <w:pBdr/>
@@ -15628,9 +15831,9 @@
       </w:tcPr>
     </w:tblStylePr>
   </w:style>
-  <w:style w:type="table" w:styleId="69">
+  <w:style w:type="table" w:styleId="760">
     <w:name w:val="List Table 1 Light - Accent 1"/>
-    <w:basedOn w:val="677"/>
+    <w:basedOn w:val="871"/>
     <w:uiPriority w:val="99"/>
     <w:pPr>
       <w:pBdr/>
@@ -15844,9 +16047,9 @@
       </w:tcPr>
     </w:tblStylePr>
   </w:style>
-  <w:style w:type="table" w:styleId="70">
+  <w:style w:type="table" w:styleId="761">
     <w:name w:val="List Table 1 Light - Accent 2"/>
-    <w:basedOn w:val="677"/>
+    <w:basedOn w:val="871"/>
     <w:uiPriority w:val="99"/>
     <w:pPr>
       <w:pBdr/>
@@ -16060,9 +16263,9 @@
       </w:tcPr>
     </w:tblStylePr>
   </w:style>
-  <w:style w:type="table" w:styleId="71">
+  <w:style w:type="table" w:styleId="762">
     <w:name w:val="List Table 1 Light - Accent 3"/>
-    <w:basedOn w:val="677"/>
+    <w:basedOn w:val="871"/>
     <w:uiPriority w:val="99"/>
     <w:pPr>
       <w:pBdr/>
@@ -16276,9 +16479,9 @@
       </w:tcPr>
     </w:tblStylePr>
   </w:style>
-  <w:style w:type="table" w:styleId="72">
+  <w:style w:type="table" w:styleId="763">
     <w:name w:val="List Table 1 Light - Accent 4"/>
-    <w:basedOn w:val="677"/>
+    <w:basedOn w:val="871"/>
     <w:uiPriority w:val="99"/>
     <w:pPr>
       <w:pBdr/>
@@ -16492,9 +16695,9 @@
       </w:tcPr>
     </w:tblStylePr>
   </w:style>
-  <w:style w:type="table" w:styleId="73">
+  <w:style w:type="table" w:styleId="764">
     <w:name w:val="List Table 1 Light - Accent 5"/>
-    <w:basedOn w:val="677"/>
+    <w:basedOn w:val="871"/>
     <w:uiPriority w:val="99"/>
     <w:pPr>
       <w:pBdr/>
@@ -16708,9 +16911,9 @@
       </w:tcPr>
     </w:tblStylePr>
   </w:style>
-  <w:style w:type="table" w:styleId="74">
+  <w:style w:type="table" w:styleId="765">
     <w:name w:val="List Table 1 Light - Accent 6"/>
-    <w:basedOn w:val="677"/>
+    <w:basedOn w:val="871"/>
     <w:uiPriority w:val="99"/>
     <w:pPr>
       <w:pBdr/>
@@ -16924,9 +17127,9 @@
       </w:tcPr>
     </w:tblStylePr>
   </w:style>
-  <w:style w:type="table" w:styleId="75">
+  <w:style w:type="table" w:styleId="766">
     <w:name w:val="List Table 2"/>
-    <w:basedOn w:val="677"/>
+    <w:basedOn w:val="871"/>
     <w:uiPriority w:val="99"/>
     <w:pPr>
       <w:pBdr/>
@@ -17162,9 +17365,9 @@
       </w:tcPr>
     </w:tblStylePr>
   </w:style>
-  <w:style w:type="table" w:styleId="76">
+  <w:style w:type="table" w:styleId="767">
     <w:name w:val="List Table 2 - Accent 1"/>
-    <w:basedOn w:val="677"/>
+    <w:basedOn w:val="871"/>
     <w:uiPriority w:val="99"/>
     <w:pPr>
       <w:pBdr/>
@@ -17400,9 +17603,9 @@
       </w:tcPr>
     </w:tblStylePr>
   </w:style>
-  <w:style w:type="table" w:styleId="77">
+  <w:style w:type="table" w:styleId="768">
     <w:name w:val="List Table 2 - Accent 2"/>
-    <w:basedOn w:val="677"/>
+    <w:basedOn w:val="871"/>
     <w:uiPriority w:val="99"/>
     <w:pPr>
       <w:pBdr/>
@@ -17638,9 +17841,9 @@
       </w:tcPr>
     </w:tblStylePr>
   </w:style>
-  <w:style w:type="table" w:styleId="78">
+  <w:style w:type="table" w:styleId="769">
     <w:name w:val="List Table 2 - Accent 3"/>
-    <w:basedOn w:val="677"/>
+    <w:basedOn w:val="871"/>
     <w:uiPriority w:val="99"/>
     <w:pPr>
       <w:pBdr/>
@@ -17876,9 +18079,9 @@
       </w:tcPr>
     </w:tblStylePr>
   </w:style>
-  <w:style w:type="table" w:styleId="79">
+  <w:style w:type="table" w:styleId="770">
     <w:name w:val="List Table 2 - Accent 4"/>
-    <w:basedOn w:val="677"/>
+    <w:basedOn w:val="871"/>
     <w:uiPriority w:val="99"/>
     <w:pPr>
       <w:pBdr/>
@@ -18114,9 +18317,9 @@
       </w:tcPr>
     </w:tblStylePr>
   </w:style>
-  <w:style w:type="table" w:styleId="80">
+  <w:style w:type="table" w:styleId="771">
     <w:name w:val="List Table 2 - Accent 5"/>
-    <w:basedOn w:val="677"/>
+    <w:basedOn w:val="871"/>
     <w:uiPriority w:val="99"/>
     <w:pPr>
       <w:pBdr/>
@@ -18352,9 +18555,9 @@
       </w:tcPr>
     </w:tblStylePr>
   </w:style>
-  <w:style w:type="table" w:styleId="81">
+  <w:style w:type="table" w:styleId="772">
     <w:name w:val="List Table 2 - Accent 6"/>
-    <w:basedOn w:val="677"/>
+    <w:basedOn w:val="871"/>
     <w:uiPriority w:val="99"/>
     <w:pPr>
       <w:pBdr/>
@@ -18590,9 +18793,9 @@
       </w:tcPr>
     </w:tblStylePr>
   </w:style>
-  <w:style w:type="table" w:styleId="82">
+  <w:style w:type="table" w:styleId="773">
     <w:name w:val="List Table 3"/>
-    <w:basedOn w:val="677"/>
+    <w:basedOn w:val="871"/>
     <w:uiPriority w:val="99"/>
     <w:pPr>
       <w:pBdr/>
@@ -18818,9 +19021,9 @@
       </w:tcPr>
     </w:tblStylePr>
   </w:style>
-  <w:style w:type="table" w:styleId="83">
+  <w:style w:type="table" w:styleId="774">
     <w:name w:val="List Table 3 - Accent 1"/>
-    <w:basedOn w:val="677"/>
+    <w:basedOn w:val="871"/>
     <w:uiPriority w:val="99"/>
     <w:pPr>
       <w:pBdr/>
@@ -19046,9 +19249,9 @@
       </w:tcPr>
     </w:tblStylePr>
   </w:style>
-  <w:style w:type="table" w:styleId="84">
+  <w:style w:type="table" w:styleId="775">
     <w:name w:val="List Table 3 - Accent 2"/>
-    <w:basedOn w:val="677"/>
+    <w:basedOn w:val="871"/>
     <w:uiPriority w:val="99"/>
     <w:pPr>
       <w:pBdr/>
@@ -19274,9 +19477,9 @@
       </w:tcPr>
     </w:tblStylePr>
   </w:style>
-  <w:style w:type="table" w:styleId="85">
+  <w:style w:type="table" w:styleId="776">
     <w:name w:val="List Table 3 - Accent 3"/>
-    <w:basedOn w:val="677"/>
+    <w:basedOn w:val="871"/>
     <w:uiPriority w:val="99"/>
     <w:pPr>
       <w:pBdr/>
@@ -19502,9 +19705,9 @@
       </w:tcPr>
     </w:tblStylePr>
   </w:style>
-  <w:style w:type="table" w:styleId="86">
+  <w:style w:type="table" w:styleId="777">
     <w:name w:val="List Table 3 - Accent 4"/>
-    <w:basedOn w:val="677"/>
+    <w:basedOn w:val="871"/>
     <w:uiPriority w:val="99"/>
     <w:pPr>
       <w:pBdr/>
@@ -19730,9 +19933,9 @@
       </w:tcPr>
     </w:tblStylePr>
   </w:style>
-  <w:style w:type="table" w:styleId="87">
+  <w:style w:type="table" w:styleId="778">
     <w:name w:val="List Table 3 - Accent 5"/>
-    <w:basedOn w:val="677"/>
+    <w:basedOn w:val="871"/>
     <w:uiPriority w:val="99"/>
     <w:pPr>
       <w:pBdr/>
@@ -19958,9 +20161,9 @@
       </w:tcPr>
     </w:tblStylePr>
   </w:style>
-  <w:style w:type="table" w:styleId="88">
+  <w:style w:type="table" w:styleId="779">
     <w:name w:val="List Table 3 - Accent 6"/>
-    <w:basedOn w:val="677"/>
+    <w:basedOn w:val="871"/>
     <w:uiPriority w:val="99"/>
     <w:pPr>
       <w:pBdr/>
@@ -20186,9 +20389,9 @@
       </w:tcPr>
     </w:tblStylePr>
   </w:style>
-  <w:style w:type="table" w:styleId="89">
+  <w:style w:type="table" w:styleId="780">
     <w:name w:val="List Table 4"/>
-    <w:basedOn w:val="677"/>
+    <w:basedOn w:val="871"/>
     <w:uiPriority w:val="99"/>
     <w:pPr>
       <w:pBdr/>
@@ -20411,9 +20614,9 @@
       </w:tcPr>
     </w:tblStylePr>
   </w:style>
-  <w:style w:type="table" w:styleId="90">
+  <w:style w:type="table" w:styleId="781">
     <w:name w:val="List Table 4 - Accent 1"/>
-    <w:basedOn w:val="677"/>
+    <w:basedOn w:val="871"/>
     <w:uiPriority w:val="99"/>
     <w:pPr>
       <w:pBdr/>
@@ -20636,9 +20839,9 @@
       </w:tcPr>
     </w:tblStylePr>
   </w:style>
-  <w:style w:type="table" w:styleId="91">
+  <w:style w:type="table" w:styleId="782">
     <w:name w:val="List Table 4 - Accent 2"/>
-    <w:basedOn w:val="677"/>
+    <w:basedOn w:val="871"/>
     <w:uiPriority w:val="99"/>
     <w:pPr>
       <w:pBdr/>
@@ -20861,9 +21064,9 @@
       </w:tcPr>
     </w:tblStylePr>
   </w:style>
-  <w:style w:type="table" w:styleId="92">
+  <w:style w:type="table" w:styleId="783">
     <w:name w:val="List Table 4 - Accent 3"/>
-    <w:basedOn w:val="677"/>
+    <w:basedOn w:val="871"/>
     <w:uiPriority w:val="99"/>
     <w:pPr>
       <w:pBdr/>
@@ -21086,9 +21289,9 @@
       </w:tcPr>
     </w:tblStylePr>
   </w:style>
-  <w:style w:type="table" w:styleId="93">
+  <w:style w:type="table" w:styleId="784">
     <w:name w:val="List Table 4 - Accent 4"/>
-    <w:basedOn w:val="677"/>
+    <w:basedOn w:val="871"/>
     <w:uiPriority w:val="99"/>
     <w:pPr>
       <w:pBdr/>
@@ -21311,9 +21514,9 @@
       </w:tcPr>
     </w:tblStylePr>
   </w:style>
-  <w:style w:type="table" w:styleId="94">
+  <w:style w:type="table" w:styleId="785">
     <w:name w:val="List Table 4 - Accent 5"/>
-    <w:basedOn w:val="677"/>
+    <w:basedOn w:val="871"/>
     <w:uiPriority w:val="99"/>
     <w:pPr>
       <w:pBdr/>
@@ -21536,9 +21739,9 @@
       </w:tcPr>
     </w:tblStylePr>
   </w:style>
-  <w:style w:type="table" w:styleId="95">
+  <w:style w:type="table" w:styleId="786">
     <w:name w:val="List Table 4 - Accent 6"/>
-    <w:basedOn w:val="677"/>
+    <w:basedOn w:val="871"/>
     <w:uiPriority w:val="99"/>
     <w:pPr>
       <w:pBdr/>
@@ -21761,9 +21964,9 @@
       </w:tcPr>
     </w:tblStylePr>
   </w:style>
-  <w:style w:type="table" w:styleId="96">
+  <w:style w:type="table" w:styleId="787">
     <w:name w:val="List Table 5 Dark"/>
-    <w:basedOn w:val="677"/>
+    <w:basedOn w:val="871"/>
     <w:uiPriority w:val="99"/>
     <w:pPr>
       <w:pBdr/>
@@ -22003,9 +22206,9 @@
       </w:tcPr>
     </w:tblStylePr>
   </w:style>
-  <w:style w:type="table" w:styleId="97">
+  <w:style w:type="table" w:styleId="788">
     <w:name w:val="List Table 5 Dark - Accent 1"/>
-    <w:basedOn w:val="677"/>
+    <w:basedOn w:val="871"/>
     <w:uiPriority w:val="99"/>
     <w:pPr>
       <w:pBdr/>
@@ -22245,9 +22448,9 @@
       </w:tcPr>
     </w:tblStylePr>
   </w:style>
-  <w:style w:type="table" w:styleId="98">
+  <w:style w:type="table" w:styleId="789">
     <w:name w:val="List Table 5 Dark - Accent 2"/>
-    <w:basedOn w:val="677"/>
+    <w:basedOn w:val="871"/>
     <w:uiPriority w:val="99"/>
     <w:pPr>
       <w:pBdr/>
@@ -22487,9 +22690,9 @@
       </w:tcPr>
     </w:tblStylePr>
   </w:style>
-  <w:style w:type="table" w:styleId="99">
+  <w:style w:type="table" w:styleId="790">
     <w:name w:val="List Table 5 Dark - Accent 3"/>
-    <w:basedOn w:val="677"/>
+    <w:basedOn w:val="871"/>
     <w:uiPriority w:val="99"/>
     <w:pPr>
       <w:pBdr/>
@@ -22729,9 +22932,9 @@
       </w:tcPr>
     </w:tblStylePr>
   </w:style>
-  <w:style w:type="table" w:styleId="100">
+  <w:style w:type="table" w:styleId="791">
     <w:name w:val="List Table 5 Dark - Accent 4"/>
-    <w:basedOn w:val="677"/>
+    <w:basedOn w:val="871"/>
     <w:uiPriority w:val="99"/>
     <w:pPr>
       <w:pBdr/>
@@ -22971,9 +23174,9 @@
       </w:tcPr>
     </w:tblStylePr>
   </w:style>
-  <w:style w:type="table" w:styleId="101">
+  <w:style w:type="table" w:styleId="792">
     <w:name w:val="List Table 5 Dark - Accent 5"/>
-    <w:basedOn w:val="677"/>
+    <w:basedOn w:val="871"/>
     <w:uiPriority w:val="99"/>
     <w:pPr>
       <w:pBdr/>
@@ -23213,9 +23416,9 @@
       </w:tcPr>
     </w:tblStylePr>
   </w:style>
-  <w:style w:type="table" w:styleId="102">
+  <w:style w:type="table" w:styleId="793">
     <w:name w:val="List Table 5 Dark - Accent 6"/>
-    <w:basedOn w:val="677"/>
+    <w:basedOn w:val="871"/>
     <w:uiPriority w:val="99"/>
     <w:pPr>
       <w:pBdr/>
@@ -23455,9 +23658,9 @@
       </w:tcPr>
     </w:tblStylePr>
   </w:style>
-  <w:style w:type="table" w:styleId="103">
+  <w:style w:type="table" w:styleId="794">
     <w:name w:val="List Table 6 Colorful"/>
-    <w:basedOn w:val="677"/>
+    <w:basedOn w:val="871"/>
     <w:uiPriority w:val="99"/>
     <w:pPr>
       <w:pBdr/>
@@ -23678,9 +23881,9 @@
       </w:tcPr>
     </w:tblStylePr>
   </w:style>
-  <w:style w:type="table" w:styleId="104">
+  <w:style w:type="table" w:styleId="795">
     <w:name w:val="List Table 6 Colorful - Accent 1"/>
-    <w:basedOn w:val="677"/>
+    <w:basedOn w:val="871"/>
     <w:uiPriority w:val="99"/>
     <w:pPr>
       <w:pBdr/>
@@ -23901,9 +24104,9 @@
       </w:tcPr>
     </w:tblStylePr>
   </w:style>
-  <w:style w:type="table" w:styleId="105">
+  <w:style w:type="table" w:styleId="796">
     <w:name w:val="List Table 6 Colorful - Accent 2"/>
-    <w:basedOn w:val="677"/>
+    <w:basedOn w:val="871"/>
     <w:uiPriority w:val="99"/>
     <w:pPr>
       <w:pBdr/>
@@ -24124,9 +24327,9 @@
       </w:tcPr>
     </w:tblStylePr>
   </w:style>
-  <w:style w:type="table" w:styleId="106">
+  <w:style w:type="table" w:styleId="797">
     <w:name w:val="List Table 6 Colorful - Accent 3"/>
-    <w:basedOn w:val="677"/>
+    <w:basedOn w:val="871"/>
     <w:uiPriority w:val="99"/>
     <w:pPr>
       <w:pBdr/>
@@ -24347,9 +24550,9 @@
       </w:tcPr>
     </w:tblStylePr>
   </w:style>
-  <w:style w:type="table" w:styleId="107">
+  <w:style w:type="table" w:styleId="798">
     <w:name w:val="List Table 6 Colorful - Accent 4"/>
-    <w:basedOn w:val="677"/>
+    <w:basedOn w:val="871"/>
     <w:uiPriority w:val="99"/>
     <w:pPr>
       <w:pBdr/>
@@ -24570,9 +24773,9 @@
       </w:tcPr>
     </w:tblStylePr>
   </w:style>
-  <w:style w:type="table" w:styleId="108">
+  <w:style w:type="table" w:styleId="799">
     <w:name w:val="List Table 6 Colorful - Accent 5"/>
-    <w:basedOn w:val="677"/>
+    <w:basedOn w:val="871"/>
     <w:uiPriority w:val="99"/>
     <w:pPr>
       <w:pBdr/>
@@ -24793,9 +24996,9 @@
       </w:tcPr>
     </w:tblStylePr>
   </w:style>
-  <w:style w:type="table" w:styleId="109">
+  <w:style w:type="table" w:styleId="800">
     <w:name w:val="List Table 6 Colorful - Accent 6"/>
-    <w:basedOn w:val="677"/>
+    <w:basedOn w:val="871"/>
     <w:uiPriority w:val="99"/>
     <w:pPr>
       <w:pBdr/>
@@ -25016,9 +25219,9 @@
       </w:tcPr>
     </w:tblStylePr>
   </w:style>
-  <w:style w:type="table" w:styleId="110">
+  <w:style w:type="table" w:styleId="801">
     <w:name w:val="List Table 7 Colorful"/>
-    <w:basedOn w:val="677"/>
+    <w:basedOn w:val="871"/>
     <w:uiPriority w:val="99"/>
     <w:pPr>
       <w:pBdr/>
@@ -25117,11 +25320,11 @@
         <w:tblBorders/>
       </w:tblPr>
       <w:tcPr>
-        <w:shd w:color="ffffff"/>
+        <w:shd w:val="clear" w:color="ffffff"/>
         <w:tcBorders>
-          <w:top w:val="none"/>
-          <w:left w:val="none"/>
-          <w:bottom w:val="none"/>
+          <w:top w:val="none" w:color="000000" w:sz="4" w:space="0"/>
+          <w:left w:val="none" w:color="000000" w:sz="4" w:space="0"/>
+          <w:bottom w:val="none" w:color="000000" w:sz="4" w:space="0"/>
           <w:right w:val="single" w:color="000000" w:themeColor="text1" w:themeTint="80" w:sz="4" w:space="0"/>
         </w:tcBorders>
       </w:tcPr>
@@ -25144,10 +25347,10 @@
       <w:tcPr>
         <w:shd w:val="clear" w:color="ffffff" w:themeColor="light1" w:fill="ffffff" w:themeFill="light1"/>
         <w:tcBorders>
-          <w:top w:val="none"/>
-          <w:left w:val="none"/>
+          <w:top w:val="none" w:color="000000" w:sz="4" w:space="0"/>
+          <w:left w:val="none" w:color="000000" w:sz="4" w:space="0"/>
           <w:bottom w:val="single" w:color="000000" w:themeColor="text1" w:themeTint="80" w:sz="4" w:space="0"/>
-          <w:right w:val="none"/>
+          <w:right w:val="none" w:color="000000" w:sz="4" w:space="0"/>
         </w:tcBorders>
       </w:tcPr>
     </w:tblStylePr>
@@ -25167,12 +25370,12 @@
         <w:tblBorders/>
       </w:tblPr>
       <w:tcPr>
-        <w:shd w:color="ffffff"/>
+        <w:shd w:val="clear" w:color="ffffff"/>
         <w:tcBorders>
-          <w:top w:val="none"/>
+          <w:top w:val="none" w:color="000000" w:sz="4" w:space="0"/>
           <w:left w:val="single" w:color="000000" w:themeColor="text1" w:themeTint="80" w:sz="4" w:space="0"/>
-          <w:bottom w:val="none"/>
-          <w:right w:val="none"/>
+          <w:bottom w:val="none" w:color="000000" w:sz="4" w:space="0"/>
+          <w:right w:val="none" w:color="000000" w:sz="4" w:space="0"/>
         </w:tcBorders>
       </w:tcPr>
     </w:tblStylePr>
@@ -25195,9 +25398,9 @@
         <w:shd w:val="clear" w:color="ffffff" w:themeColor="light1" w:fill="ffffff" w:themeFill="light1"/>
         <w:tcBorders>
           <w:top w:val="single" w:color="000000" w:themeColor="text1" w:themeTint="80" w:sz="4" w:space="0"/>
-          <w:left w:val="none"/>
-          <w:bottom w:val="none"/>
-          <w:right w:val="none"/>
+          <w:left w:val="none" w:color="000000" w:sz="4" w:space="0"/>
+          <w:bottom w:val="none" w:color="000000" w:sz="4" w:space="0"/>
+          <w:right w:val="none" w:color="000000" w:sz="4" w:space="0"/>
         </w:tcBorders>
       </w:tcPr>
     </w:tblStylePr>
@@ -25272,9 +25475,9 @@
       </w:tcPr>
     </w:tblStylePr>
   </w:style>
-  <w:style w:type="table" w:styleId="111">
+  <w:style w:type="table" w:styleId="802">
     <w:name w:val="List Table 7 Colorful - Accent 1"/>
-    <w:basedOn w:val="677"/>
+    <w:basedOn w:val="871"/>
     <w:uiPriority w:val="99"/>
     <w:pPr>
       <w:pBdr/>
@@ -25373,11 +25576,11 @@
         <w:tblBorders/>
       </w:tblPr>
       <w:tcPr>
-        <w:shd w:color="ffffff"/>
+        <w:shd w:val="clear" w:color="ffffff"/>
         <w:tcBorders>
-          <w:top w:val="none"/>
-          <w:left w:val="none"/>
-          <w:bottom w:val="none"/>
+          <w:top w:val="none" w:color="000000" w:sz="4" w:space="0"/>
+          <w:left w:val="none" w:color="000000" w:sz="4" w:space="0"/>
+          <w:bottom w:val="none" w:color="000000" w:sz="4" w:space="0"/>
           <w:right w:val="single" w:color="000000" w:themeColor="accent1" w:sz="4" w:space="0"/>
         </w:tcBorders>
       </w:tcPr>
@@ -25400,10 +25603,10 @@
       <w:tcPr>
         <w:shd w:val="clear" w:color="ffffff" w:themeColor="light1" w:fill="ffffff" w:themeFill="light1"/>
         <w:tcBorders>
-          <w:top w:val="none"/>
-          <w:left w:val="none"/>
+          <w:top w:val="none" w:color="000000" w:sz="4" w:space="0"/>
+          <w:left w:val="none" w:color="000000" w:sz="4" w:space="0"/>
           <w:bottom w:val="single" w:color="000000" w:themeColor="accent1" w:sz="4" w:space="0"/>
-          <w:right w:val="none"/>
+          <w:right w:val="none" w:color="000000" w:sz="4" w:space="0"/>
         </w:tcBorders>
       </w:tcPr>
     </w:tblStylePr>
@@ -25423,12 +25626,12 @@
         <w:tblBorders/>
       </w:tblPr>
       <w:tcPr>
-        <w:shd w:color="ffffff"/>
+        <w:shd w:val="clear" w:color="ffffff"/>
         <w:tcBorders>
-          <w:top w:val="none"/>
+          <w:top w:val="none" w:color="000000" w:sz="4" w:space="0"/>
           <w:left w:val="single" w:color="000000" w:themeColor="accent1" w:sz="4" w:space="0"/>
-          <w:bottom w:val="none"/>
-          <w:right w:val="none"/>
+          <w:bottom w:val="none" w:color="000000" w:sz="4" w:space="0"/>
+          <w:right w:val="none" w:color="000000" w:sz="4" w:space="0"/>
         </w:tcBorders>
       </w:tcPr>
     </w:tblStylePr>
@@ -25451,9 +25654,9 @@
         <w:shd w:val="clear" w:color="ffffff" w:themeColor="light1" w:fill="ffffff" w:themeFill="light1"/>
         <w:tcBorders>
           <w:top w:val="single" w:color="000000" w:themeColor="accent1" w:sz="4" w:space="0"/>
-          <w:left w:val="none"/>
-          <w:bottom w:val="none"/>
-          <w:right w:val="none"/>
+          <w:left w:val="none" w:color="000000" w:sz="4" w:space="0"/>
+          <w:bottom w:val="none" w:color="000000" w:sz="4" w:space="0"/>
+          <w:right w:val="none" w:color="000000" w:sz="4" w:space="0"/>
         </w:tcBorders>
       </w:tcPr>
     </w:tblStylePr>
@@ -25528,9 +25731,9 @@
       </w:tcPr>
     </w:tblStylePr>
   </w:style>
-  <w:style w:type="table" w:styleId="112">
+  <w:style w:type="table" w:styleId="803">
     <w:name w:val="List Table 7 Colorful - Accent 2"/>
-    <w:basedOn w:val="677"/>
+    <w:basedOn w:val="871"/>
     <w:uiPriority w:val="99"/>
     <w:pPr>
       <w:pBdr/>
@@ -25629,11 +25832,11 @@
         <w:tblBorders/>
       </w:tblPr>
       <w:tcPr>
-        <w:shd w:color="ffffff"/>
+        <w:shd w:val="clear" w:color="ffffff"/>
         <w:tcBorders>
-          <w:top w:val="none"/>
-          <w:left w:val="none"/>
-          <w:bottom w:val="none"/>
+          <w:top w:val="none" w:color="000000" w:sz="4" w:space="0"/>
+          <w:left w:val="none" w:color="000000" w:sz="4" w:space="0"/>
+          <w:bottom w:val="none" w:color="000000" w:sz="4" w:space="0"/>
           <w:right w:val="single" w:color="000000" w:themeColor="accent2" w:themeTint="97" w:sz="4" w:space="0"/>
         </w:tcBorders>
       </w:tcPr>
@@ -25656,10 +25859,10 @@
       <w:tcPr>
         <w:shd w:val="clear" w:color="ffffff" w:themeColor="light1" w:fill="ffffff" w:themeFill="light1"/>
         <w:tcBorders>
-          <w:top w:val="none"/>
-          <w:left w:val="none"/>
+          <w:top w:val="none" w:color="000000" w:sz="4" w:space="0"/>
+          <w:left w:val="none" w:color="000000" w:sz="4" w:space="0"/>
           <w:bottom w:val="single" w:color="000000" w:themeColor="accent2" w:themeTint="97" w:sz="4" w:space="0"/>
-          <w:right w:val="none"/>
+          <w:right w:val="none" w:color="000000" w:sz="4" w:space="0"/>
         </w:tcBorders>
       </w:tcPr>
     </w:tblStylePr>
@@ -25679,12 +25882,12 @@
         <w:tblBorders/>
       </w:tblPr>
       <w:tcPr>
-        <w:shd w:color="ffffff"/>
+        <w:shd w:val="clear" w:color="ffffff"/>
         <w:tcBorders>
-          <w:top w:val="none"/>
+          <w:top w:val="none" w:color="000000" w:sz="4" w:space="0"/>
           <w:left w:val="single" w:color="000000" w:themeColor="accent2" w:themeTint="97" w:sz="4" w:space="0"/>
-          <w:bottom w:val="none"/>
-          <w:right w:val="none"/>
+          <w:bottom w:val="none" w:color="000000" w:sz="4" w:space="0"/>
+          <w:right w:val="none" w:color="000000" w:sz="4" w:space="0"/>
         </w:tcBorders>
       </w:tcPr>
     </w:tblStylePr>
@@ -25707,9 +25910,9 @@
         <w:shd w:val="clear" w:color="ffffff" w:themeColor="light1" w:fill="ffffff" w:themeFill="light1"/>
         <w:tcBorders>
           <w:top w:val="single" w:color="000000" w:themeColor="accent2" w:themeTint="97" w:sz="4" w:space="0"/>
-          <w:left w:val="none"/>
-          <w:bottom w:val="none"/>
-          <w:right w:val="none"/>
+          <w:left w:val="none" w:color="000000" w:sz="4" w:space="0"/>
+          <w:bottom w:val="none" w:color="000000" w:sz="4" w:space="0"/>
+          <w:right w:val="none" w:color="000000" w:sz="4" w:space="0"/>
         </w:tcBorders>
       </w:tcPr>
     </w:tblStylePr>
@@ -25784,9 +25987,9 @@
       </w:tcPr>
     </w:tblStylePr>
   </w:style>
-  <w:style w:type="table" w:styleId="113">
+  <w:style w:type="table" w:styleId="804">
     <w:name w:val="List Table 7 Colorful - Accent 3"/>
-    <w:basedOn w:val="677"/>
+    <w:basedOn w:val="871"/>
     <w:uiPriority w:val="99"/>
     <w:pPr>
       <w:pBdr/>
@@ -25885,11 +26088,11 @@
         <w:tblBorders/>
       </w:tblPr>
       <w:tcPr>
-        <w:shd w:color="ffffff"/>
+        <w:shd w:val="clear" w:color="ffffff"/>
         <w:tcBorders>
-          <w:top w:val="none"/>
-          <w:left w:val="none"/>
-          <w:bottom w:val="none"/>
+          <w:top w:val="none" w:color="000000" w:sz="4" w:space="0"/>
+          <w:left w:val="none" w:color="000000" w:sz="4" w:space="0"/>
+          <w:bottom w:val="none" w:color="000000" w:sz="4" w:space="0"/>
           <w:right w:val="single" w:color="000000" w:themeColor="accent3" w:themeTint="98" w:sz="4" w:space="0"/>
         </w:tcBorders>
       </w:tcPr>
@@ -25912,10 +26115,10 @@
       <w:tcPr>
         <w:shd w:val="clear" w:color="ffffff" w:themeColor="light1" w:fill="ffffff" w:themeFill="light1"/>
         <w:tcBorders>
-          <w:top w:val="none"/>
-          <w:left w:val="none"/>
+          <w:top w:val="none" w:color="000000" w:sz="4" w:space="0"/>
+          <w:left w:val="none" w:color="000000" w:sz="4" w:space="0"/>
           <w:bottom w:val="single" w:color="000000" w:themeColor="accent3" w:themeTint="98" w:sz="4" w:space="0"/>
-          <w:right w:val="none"/>
+          <w:right w:val="none" w:color="000000" w:sz="4" w:space="0"/>
         </w:tcBorders>
       </w:tcPr>
     </w:tblStylePr>
@@ -25935,12 +26138,12 @@
         <w:tblBorders/>
       </w:tblPr>
       <w:tcPr>
-        <w:shd w:color="ffffff"/>
+        <w:shd w:val="clear" w:color="ffffff"/>
         <w:tcBorders>
-          <w:top w:val="none"/>
+          <w:top w:val="none" w:color="000000" w:sz="4" w:space="0"/>
           <w:left w:val="single" w:color="000000" w:themeColor="accent3" w:themeTint="98" w:sz="4" w:space="0"/>
-          <w:bottom w:val="none"/>
-          <w:right w:val="none"/>
+          <w:bottom w:val="none" w:color="000000" w:sz="4" w:space="0"/>
+          <w:right w:val="none" w:color="000000" w:sz="4" w:space="0"/>
         </w:tcBorders>
       </w:tcPr>
     </w:tblStylePr>
@@ -25963,9 +26166,9 @@
         <w:shd w:val="clear" w:color="ffffff" w:themeColor="light1" w:fill="ffffff" w:themeFill="light1"/>
         <w:tcBorders>
           <w:top w:val="single" w:color="000000" w:themeColor="accent3" w:themeTint="98" w:sz="4" w:space="0"/>
-          <w:left w:val="none"/>
-          <w:bottom w:val="none"/>
-          <w:right w:val="none"/>
+          <w:left w:val="none" w:color="000000" w:sz="4" w:space="0"/>
+          <w:bottom w:val="none" w:color="000000" w:sz="4" w:space="0"/>
+          <w:right w:val="none" w:color="000000" w:sz="4" w:space="0"/>
         </w:tcBorders>
       </w:tcPr>
     </w:tblStylePr>
@@ -26040,9 +26243,9 @@
       </w:tcPr>
     </w:tblStylePr>
   </w:style>
-  <w:style w:type="table" w:styleId="114">
+  <w:style w:type="table" w:styleId="805">
     <w:name w:val="List Table 7 Colorful - Accent 4"/>
-    <w:basedOn w:val="677"/>
+    <w:basedOn w:val="871"/>
     <w:uiPriority w:val="99"/>
     <w:pPr>
       <w:pBdr/>
@@ -26141,11 +26344,11 @@
         <w:tblBorders/>
       </w:tblPr>
       <w:tcPr>
-        <w:shd w:color="ffffff"/>
+        <w:shd w:val="clear" w:color="ffffff"/>
         <w:tcBorders>
-          <w:top w:val="none"/>
-          <w:left w:val="none"/>
-          <w:bottom w:val="none"/>
+          <w:top w:val="none" w:color="000000" w:sz="4" w:space="0"/>
+          <w:left w:val="none" w:color="000000" w:sz="4" w:space="0"/>
+          <w:bottom w:val="none" w:color="000000" w:sz="4" w:space="0"/>
           <w:right w:val="single" w:color="000000" w:themeColor="accent4" w:themeTint="9A" w:sz="4" w:space="0"/>
         </w:tcBorders>
       </w:tcPr>
@@ -26168,10 +26371,10 @@
       <w:tcPr>
         <w:shd w:val="clear" w:color="ffffff" w:themeColor="light1" w:fill="ffffff" w:themeFill="light1"/>
         <w:tcBorders>
-          <w:top w:val="none"/>
-          <w:left w:val="none"/>
+          <w:top w:val="none" w:color="000000" w:sz="4" w:space="0"/>
+          <w:left w:val="none" w:color="000000" w:sz="4" w:space="0"/>
           <w:bottom w:val="single" w:color="000000" w:themeColor="accent4" w:themeTint="9A" w:sz="4" w:space="0"/>
-          <w:right w:val="none"/>
+          <w:right w:val="none" w:color="000000" w:sz="4" w:space="0"/>
         </w:tcBorders>
       </w:tcPr>
     </w:tblStylePr>
@@ -26191,12 +26394,12 @@
         <w:tblBorders/>
       </w:tblPr>
       <w:tcPr>
-        <w:shd w:color="ffffff"/>
+        <w:shd w:val="clear" w:color="ffffff"/>
         <w:tcBorders>
-          <w:top w:val="none"/>
+          <w:top w:val="none" w:color="000000" w:sz="4" w:space="0"/>
           <w:left w:val="single" w:color="000000" w:themeColor="accent4" w:themeTint="9A" w:sz="4" w:space="0"/>
-          <w:bottom w:val="none"/>
-          <w:right w:val="none"/>
+          <w:bottom w:val="none" w:color="000000" w:sz="4" w:space="0"/>
+          <w:right w:val="none" w:color="000000" w:sz="4" w:space="0"/>
         </w:tcBorders>
       </w:tcPr>
     </w:tblStylePr>
@@ -26219,9 +26422,9 @@
         <w:shd w:val="clear" w:color="ffffff" w:themeColor="light1" w:fill="ffffff" w:themeFill="light1"/>
         <w:tcBorders>
           <w:top w:val="single" w:color="000000" w:themeColor="accent4" w:themeTint="9A" w:sz="4" w:space="0"/>
-          <w:left w:val="none"/>
-          <w:bottom w:val="none"/>
-          <w:right w:val="none"/>
+          <w:left w:val="none" w:color="000000" w:sz="4" w:space="0"/>
+          <w:bottom w:val="none" w:color="000000" w:sz="4" w:space="0"/>
+          <w:right w:val="none" w:color="000000" w:sz="4" w:space="0"/>
         </w:tcBorders>
       </w:tcPr>
     </w:tblStylePr>
@@ -26296,9 +26499,9 @@
       </w:tcPr>
     </w:tblStylePr>
   </w:style>
-  <w:style w:type="table" w:styleId="115">
+  <w:style w:type="table" w:styleId="806">
     <w:name w:val="List Table 7 Colorful - Accent 5"/>
-    <w:basedOn w:val="677"/>
+    <w:basedOn w:val="871"/>
     <w:uiPriority w:val="99"/>
     <w:pPr>
       <w:pBdr/>
@@ -26397,11 +26600,11 @@
         <w:tblBorders/>
       </w:tblPr>
       <w:tcPr>
-        <w:shd w:color="ffffff"/>
+        <w:shd w:val="clear" w:color="ffffff"/>
         <w:tcBorders>
-          <w:top w:val="none"/>
-          <w:left w:val="none"/>
-          <w:bottom w:val="none"/>
+          <w:top w:val="none" w:color="000000" w:sz="4" w:space="0"/>
+          <w:left w:val="none" w:color="000000" w:sz="4" w:space="0"/>
+          <w:bottom w:val="none" w:color="000000" w:sz="4" w:space="0"/>
           <w:right w:val="single" w:color="000000" w:themeColor="accent5" w:themeTint="9A" w:sz="4" w:space="0"/>
         </w:tcBorders>
       </w:tcPr>
@@ -26424,10 +26627,10 @@
       <w:tcPr>
         <w:shd w:val="clear" w:color="ffffff" w:themeColor="light1" w:fill="ffffff" w:themeFill="light1"/>
         <w:tcBorders>
-          <w:top w:val="none"/>
-          <w:left w:val="none"/>
+          <w:top w:val="none" w:color="000000" w:sz="4" w:space="0"/>
+          <w:left w:val="none" w:color="000000" w:sz="4" w:space="0"/>
           <w:bottom w:val="single" w:color="000000" w:themeColor="accent5" w:themeTint="9A" w:sz="4" w:space="0"/>
-          <w:right w:val="none"/>
+          <w:right w:val="none" w:color="000000" w:sz="4" w:space="0"/>
         </w:tcBorders>
       </w:tcPr>
     </w:tblStylePr>
@@ -26447,12 +26650,12 @@
         <w:tblBorders/>
       </w:tblPr>
       <w:tcPr>
-        <w:shd w:color="ffffff"/>
+        <w:shd w:val="clear" w:color="ffffff"/>
         <w:tcBorders>
-          <w:top w:val="none"/>
+          <w:top w:val="none" w:color="000000" w:sz="4" w:space="0"/>
           <w:left w:val="single" w:color="000000" w:themeColor="accent5" w:themeTint="9A" w:sz="4" w:space="0"/>
-          <w:bottom w:val="none"/>
-          <w:right w:val="none"/>
+          <w:bottom w:val="none" w:color="000000" w:sz="4" w:space="0"/>
+          <w:right w:val="none" w:color="000000" w:sz="4" w:space="0"/>
         </w:tcBorders>
       </w:tcPr>
     </w:tblStylePr>
@@ -26475,9 +26678,9 @@
         <w:shd w:val="clear" w:color="ffffff" w:themeColor="light1" w:fill="ffffff" w:themeFill="light1"/>
         <w:tcBorders>
           <w:top w:val="single" w:color="000000" w:themeColor="accent5" w:themeTint="9A" w:sz="4" w:space="0"/>
-          <w:left w:val="none"/>
-          <w:bottom w:val="none"/>
-          <w:right w:val="none"/>
+          <w:left w:val="none" w:color="000000" w:sz="4" w:space="0"/>
+          <w:bottom w:val="none" w:color="000000" w:sz="4" w:space="0"/>
+          <w:right w:val="none" w:color="000000" w:sz="4" w:space="0"/>
         </w:tcBorders>
       </w:tcPr>
     </w:tblStylePr>
@@ -26552,9 +26755,9 @@
       </w:tcPr>
     </w:tblStylePr>
   </w:style>
-  <w:style w:type="table" w:styleId="116">
+  <w:style w:type="table" w:styleId="807">
     <w:name w:val="List Table 7 Colorful - Accent 6"/>
-    <w:basedOn w:val="677"/>
+    <w:basedOn w:val="871"/>
     <w:uiPriority w:val="99"/>
     <w:pPr>
       <w:pBdr/>
@@ -26653,11 +26856,11 @@
         <w:tblBorders/>
       </w:tblPr>
       <w:tcPr>
-        <w:shd w:color="ffffff"/>
+        <w:shd w:val="clear" w:color="ffffff"/>
         <w:tcBorders>
-          <w:top w:val="none"/>
-          <w:left w:val="none"/>
-          <w:bottom w:val="none"/>
+          <w:top w:val="none" w:color="000000" w:sz="4" w:space="0"/>
+          <w:left w:val="none" w:color="000000" w:sz="4" w:space="0"/>
+          <w:bottom w:val="none" w:color="000000" w:sz="4" w:space="0"/>
           <w:right w:val="single" w:color="000000" w:themeColor="accent6" w:themeTint="98" w:sz="4" w:space="0"/>
         </w:tcBorders>
       </w:tcPr>
@@ -26680,10 +26883,10 @@
       <w:tcPr>
         <w:shd w:val="clear" w:color="ffffff" w:themeColor="light1" w:fill="ffffff" w:themeFill="light1"/>
         <w:tcBorders>
-          <w:top w:val="none"/>
-          <w:left w:val="none"/>
+          <w:top w:val="none" w:color="000000" w:sz="4" w:space="0"/>
+          <w:left w:val="none" w:color="000000" w:sz="4" w:space="0"/>
           <w:bottom w:val="single" w:color="000000" w:themeColor="accent6" w:themeTint="98" w:sz="4" w:space="0"/>
-          <w:right w:val="none"/>
+          <w:right w:val="none" w:color="000000" w:sz="4" w:space="0"/>
         </w:tcBorders>
       </w:tcPr>
     </w:tblStylePr>
@@ -26703,12 +26906,12 @@
         <w:tblBorders/>
       </w:tblPr>
       <w:tcPr>
-        <w:shd w:color="ffffff"/>
+        <w:shd w:val="clear" w:color="ffffff"/>
         <w:tcBorders>
-          <w:top w:val="none"/>
+          <w:top w:val="none" w:color="000000" w:sz="4" w:space="0"/>
           <w:left w:val="single" w:color="000000" w:themeColor="accent6" w:themeTint="98" w:sz="4" w:space="0"/>
-          <w:bottom w:val="none"/>
-          <w:right w:val="none"/>
+          <w:bottom w:val="none" w:color="000000" w:sz="4" w:space="0"/>
+          <w:right w:val="none" w:color="000000" w:sz="4" w:space="0"/>
         </w:tcBorders>
       </w:tcPr>
     </w:tblStylePr>
@@ -26731,9 +26934,9 @@
         <w:shd w:val="clear" w:color="ffffff" w:themeColor="light1" w:fill="ffffff" w:themeFill="light1"/>
         <w:tcBorders>
           <w:top w:val="single" w:color="000000" w:themeColor="accent6" w:themeTint="98" w:sz="4" w:space="0"/>
-          <w:left w:val="none"/>
-          <w:bottom w:val="none"/>
-          <w:right w:val="none"/>
+          <w:left w:val="none" w:color="000000" w:sz="4" w:space="0"/>
+          <w:bottom w:val="none" w:color="000000" w:sz="4" w:space="0"/>
+          <w:right w:val="none" w:color="000000" w:sz="4" w:space="0"/>
         </w:tcBorders>
       </w:tcPr>
     </w:tblStylePr>
@@ -26808,9 +27011,9 @@
       </w:tcPr>
     </w:tblStylePr>
   </w:style>
-  <w:style w:type="table" w:styleId="117">
+  <w:style w:type="table" w:styleId="808">
     <w:name w:val="Lined - Accent"/>
-    <w:basedOn w:val="677"/>
+    <w:basedOn w:val="871"/>
     <w:uiPriority w:val="99"/>
     <w:pPr>
       <w:pBdr/>
@@ -27045,9 +27248,9 @@
       </w:tcPr>
     </w:tblStylePr>
   </w:style>
-  <w:style w:type="table" w:styleId="118">
+  <w:style w:type="table" w:styleId="809">
     <w:name w:val="Lined - Accent 1"/>
-    <w:basedOn w:val="677"/>
+    <w:basedOn w:val="871"/>
     <w:uiPriority w:val="99"/>
     <w:pPr>
       <w:pBdr/>
@@ -27282,9 +27485,9 @@
       </w:tcPr>
     </w:tblStylePr>
   </w:style>
-  <w:style w:type="table" w:styleId="119">
+  <w:style w:type="table" w:styleId="810">
     <w:name w:val="Lined - Accent 2"/>
-    <w:basedOn w:val="677"/>
+    <w:basedOn w:val="871"/>
     <w:uiPriority w:val="99"/>
     <w:pPr>
       <w:pBdr/>
@@ -27519,9 +27722,9 @@
       </w:tcPr>
     </w:tblStylePr>
   </w:style>
-  <w:style w:type="table" w:styleId="120">
+  <w:style w:type="table" w:styleId="811">
     <w:name w:val="Lined - Accent 3"/>
-    <w:basedOn w:val="677"/>
+    <w:basedOn w:val="871"/>
     <w:uiPriority w:val="99"/>
     <w:pPr>
       <w:pBdr/>
@@ -27756,9 +27959,9 @@
       </w:tcPr>
     </w:tblStylePr>
   </w:style>
-  <w:style w:type="table" w:styleId="121">
+  <w:style w:type="table" w:styleId="812">
     <w:name w:val="Lined - Accent 4"/>
-    <w:basedOn w:val="677"/>
+    <w:basedOn w:val="871"/>
     <w:uiPriority w:val="99"/>
     <w:pPr>
       <w:pBdr/>
@@ -27993,9 +28196,9 @@
       </w:tcPr>
     </w:tblStylePr>
   </w:style>
-  <w:style w:type="table" w:styleId="122">
+  <w:style w:type="table" w:styleId="813">
     <w:name w:val="Lined - Accent 5"/>
-    <w:basedOn w:val="677"/>
+    <w:basedOn w:val="871"/>
     <w:uiPriority w:val="99"/>
     <w:pPr>
       <w:pBdr/>
@@ -28230,9 +28433,9 @@
       </w:tcPr>
     </w:tblStylePr>
   </w:style>
-  <w:style w:type="table" w:styleId="123">
+  <w:style w:type="table" w:styleId="814">
     <w:name w:val="Lined - Accent 6"/>
-    <w:basedOn w:val="677"/>
+    <w:basedOn w:val="871"/>
     <w:uiPriority w:val="99"/>
     <w:pPr>
       <w:pBdr/>
@@ -28467,9 +28670,9 @@
       </w:tcPr>
     </w:tblStylePr>
   </w:style>
-  <w:style w:type="table" w:styleId="124">
+  <w:style w:type="table" w:styleId="815">
     <w:name w:val="Bordered &amp; Lined - Accent"/>
-    <w:basedOn w:val="677"/>
+    <w:basedOn w:val="871"/>
     <w:uiPriority w:val="99"/>
     <w:pPr>
       <w:pBdr/>
@@ -28711,9 +28914,9 @@
       </w:tcPr>
     </w:tblStylePr>
   </w:style>
-  <w:style w:type="table" w:styleId="125">
+  <w:style w:type="table" w:styleId="816">
     <w:name w:val="Bordered &amp; Lined - Accent 1"/>
-    <w:basedOn w:val="677"/>
+    <w:basedOn w:val="871"/>
     <w:uiPriority w:val="99"/>
     <w:pPr>
       <w:pBdr/>
@@ -28955,9 +29158,9 @@
       </w:tcPr>
     </w:tblStylePr>
   </w:style>
-  <w:style w:type="table" w:styleId="126">
+  <w:style w:type="table" w:styleId="817">
     <w:name w:val="Bordered &amp; Lined - Accent 2"/>
-    <w:basedOn w:val="677"/>
+    <w:basedOn w:val="871"/>
     <w:uiPriority w:val="99"/>
     <w:pPr>
       <w:pBdr/>
@@ -29199,9 +29402,9 @@
       </w:tcPr>
     </w:tblStylePr>
   </w:style>
-  <w:style w:type="table" w:styleId="127">
+  <w:style w:type="table" w:styleId="818">
     <w:name w:val="Bordered &amp; Lined - Accent 3"/>
-    <w:basedOn w:val="677"/>
+    <w:basedOn w:val="871"/>
     <w:uiPriority w:val="99"/>
     <w:pPr>
       <w:pBdr/>
@@ -29443,9 +29646,9 @@
       </w:tcPr>
     </w:tblStylePr>
   </w:style>
-  <w:style w:type="table" w:styleId="128">
+  <w:style w:type="table" w:styleId="819">
     <w:name w:val="Bordered &amp; Lined - Accent 4"/>
-    <w:basedOn w:val="677"/>
+    <w:basedOn w:val="871"/>
     <w:uiPriority w:val="99"/>
     <w:pPr>
       <w:pBdr/>
@@ -29687,9 +29890,9 @@
       </w:tcPr>
     </w:tblStylePr>
   </w:style>
-  <w:style w:type="table" w:styleId="129">
+  <w:style w:type="table" w:styleId="820">
     <w:name w:val="Bordered &amp; Lined - Accent 5"/>
-    <w:basedOn w:val="677"/>
+    <w:basedOn w:val="871"/>
     <w:uiPriority w:val="99"/>
     <w:pPr>
       <w:pBdr/>
@@ -29931,9 +30134,9 @@
       </w:tcPr>
     </w:tblStylePr>
   </w:style>
-  <w:style w:type="table" w:styleId="130">
+  <w:style w:type="table" w:styleId="821">
     <w:name w:val="Bordered &amp; Lined - Accent 6"/>
-    <w:basedOn w:val="677"/>
+    <w:basedOn w:val="871"/>
     <w:uiPriority w:val="99"/>
     <w:pPr>
       <w:pBdr/>
@@ -30175,9 +30378,9 @@
       </w:tcPr>
     </w:tblStylePr>
   </w:style>
-  <w:style w:type="table" w:styleId="131">
+  <w:style w:type="table" w:styleId="822">
     <w:name w:val="Bordered"/>
-    <w:basedOn w:val="677"/>
+    <w:basedOn w:val="871"/>
     <w:uiPriority w:val="99"/>
     <w:pPr>
       <w:pBdr/>
@@ -30406,9 +30609,9 @@
       </w:tcPr>
     </w:tblStylePr>
   </w:style>
-  <w:style w:type="table" w:styleId="132">
+  <w:style w:type="table" w:styleId="823">
     <w:name w:val="Bordered - Accent 1"/>
-    <w:basedOn w:val="677"/>
+    <w:basedOn w:val="871"/>
     <w:uiPriority w:val="99"/>
     <w:pPr>
       <w:pBdr/>
@@ -30637,9 +30840,9 @@
       </w:tcPr>
     </w:tblStylePr>
   </w:style>
-  <w:style w:type="table" w:styleId="133">
+  <w:style w:type="table" w:styleId="824">
     <w:name w:val="Bordered - Accent 2"/>
-    <w:basedOn w:val="677"/>
+    <w:basedOn w:val="871"/>
     <w:uiPriority w:val="99"/>
     <w:pPr>
       <w:pBdr/>
@@ -30868,9 +31071,9 @@
       </w:tcPr>
     </w:tblStylePr>
   </w:style>
-  <w:style w:type="table" w:styleId="134">
+  <w:style w:type="table" w:styleId="825">
     <w:name w:val="Bordered - Accent 3"/>
-    <w:basedOn w:val="677"/>
+    <w:basedOn w:val="871"/>
     <w:uiPriority w:val="99"/>
     <w:pPr>
       <w:pBdr/>
@@ -31099,9 +31302,9 @@
       </w:tcPr>
     </w:tblStylePr>
   </w:style>
-  <w:style w:type="table" w:styleId="135">
+  <w:style w:type="table" w:styleId="826">
     <w:name w:val="Bordered - Accent 4"/>
-    <w:basedOn w:val="677"/>
+    <w:basedOn w:val="871"/>
     <w:uiPriority w:val="99"/>
     <w:pPr>
       <w:pBdr/>
@@ -31330,9 +31533,9 @@
       </w:tcPr>
     </w:tblStylePr>
   </w:style>
-  <w:style w:type="table" w:styleId="136">
+  <w:style w:type="table" w:styleId="827">
     <w:name w:val="Bordered - Accent 5"/>
-    <w:basedOn w:val="677"/>
+    <w:basedOn w:val="871"/>
     <w:uiPriority w:val="99"/>
     <w:pPr>
       <w:pBdr/>
@@ -31561,9 +31764,9 @@
       </w:tcPr>
     </w:tblStylePr>
   </w:style>
-  <w:style w:type="table" w:styleId="137">
+  <w:style w:type="table" w:styleId="828">
     <w:name w:val="Bordered - Accent 6"/>
-    <w:basedOn w:val="677"/>
+    <w:basedOn w:val="871"/>
     <w:uiPriority w:val="99"/>
     <w:pPr>
       <w:pBdr/>
@@ -31792,9 +31995,9 @@
       </w:tcPr>
     </w:tblStylePr>
   </w:style>
-  <w:style w:type="paragraph" w:styleId="170">
+  <w:style w:type="paragraph" w:styleId="829">
     <w:name w:val="No Spacing"/>
-    <w:basedOn w:val="666"/>
+    <w:basedOn w:val="860"/>
     <w:uiPriority w:val="1"/>
     <w:qFormat/>
     <w:pPr>
@@ -31803,9 +32006,9 @@
       <w:ind/>
     </w:pPr>
   </w:style>
-  <w:style w:type="character" w:styleId="171">
+  <w:style w:type="character" w:styleId="830">
     <w:name w:val="Subtle Emphasis"/>
-    <w:basedOn w:val="676"/>
+    <w:basedOn w:val="870"/>
     <w:uiPriority w:val="19"/>
     <w:qFormat/>
     <w:pPr>
@@ -31819,9 +32022,9 @@
       <w:color w:val="404040" w:themeColor="text1" w:themeTint="BF"/>
     </w:rPr>
   </w:style>
-  <w:style w:type="character" w:styleId="172">
+  <w:style w:type="character" w:styleId="831">
     <w:name w:val="Emphasis"/>
-    <w:basedOn w:val="676"/>
+    <w:basedOn w:val="870"/>
     <w:uiPriority w:val="20"/>
     <w:qFormat/>
     <w:pPr>
@@ -31834,9 +32037,9 @@
       <w:iCs/>
     </w:rPr>
   </w:style>
-  <w:style w:type="character" w:styleId="173">
+  <w:style w:type="character" w:styleId="832">
     <w:name w:val="Strong"/>
-    <w:basedOn w:val="676"/>
+    <w:basedOn w:val="870"/>
     <w:uiPriority w:val="22"/>
     <w:qFormat/>
     <w:pPr>
@@ -31849,9 +32052,9 @@
       <w:bCs/>
     </w:rPr>
   </w:style>
-  <w:style w:type="character" w:styleId="174">
+  <w:style w:type="character" w:styleId="833">
     <w:name w:val="Subtle Reference"/>
-    <w:basedOn w:val="676"/>
+    <w:basedOn w:val="870"/>
     <w:uiPriority w:val="31"/>
     <w:qFormat/>
     <w:pPr>
@@ -31864,9 +32067,9 @@
       <w:color w:val="5a5a5a" w:themeColor="text1" w:themeTint="A5"/>
     </w:rPr>
   </w:style>
-  <w:style w:type="character" w:styleId="175">
+  <w:style w:type="character" w:styleId="834">
     <w:name w:val="Book Title"/>
-    <w:basedOn w:val="676"/>
+    <w:basedOn w:val="870"/>
     <w:uiPriority w:val="33"/>
     <w:qFormat/>
     <w:pPr>
@@ -31882,10 +32085,10 @@
       <w:spacing w:val="5"/>
     </w:rPr>
   </w:style>
-  <w:style w:type="paragraph" w:styleId="176">
+  <w:style w:type="paragraph" w:styleId="835">
     <w:name w:val="Header"/>
-    <w:basedOn w:val="666"/>
-    <w:link w:val="177"/>
+    <w:basedOn w:val="860"/>
+    <w:link w:val="836"/>
     <w:uiPriority w:val="99"/>
     <w:unhideWhenUsed/>
     <w:pPr>
@@ -31898,10 +32101,10 @@
       <w:ind/>
     </w:pPr>
   </w:style>
-  <w:style w:type="character" w:styleId="177">
+  <w:style w:type="character" w:styleId="836">
     <w:name w:val="Header Char"/>
-    <w:basedOn w:val="676"/>
-    <w:link w:val="176"/>
+    <w:basedOn w:val="870"/>
+    <w:link w:val="835"/>
     <w:uiPriority w:val="99"/>
     <w:pPr>
       <w:pBdr/>
@@ -31909,10 +32112,10 @@
       <w:ind/>
     </w:pPr>
   </w:style>
-  <w:style w:type="paragraph" w:styleId="178">
+  <w:style w:type="paragraph" w:styleId="837">
     <w:name w:val="Footer"/>
-    <w:basedOn w:val="666"/>
-    <w:link w:val="179"/>
+    <w:basedOn w:val="860"/>
+    <w:link w:val="838"/>
     <w:uiPriority w:val="99"/>
     <w:unhideWhenUsed/>
     <w:pPr>
@@ -31925,10 +32128,10 @@
       <w:ind/>
     </w:pPr>
   </w:style>
-  <w:style w:type="character" w:styleId="179">
+  <w:style w:type="character" w:styleId="838">
     <w:name w:val="Footer Char"/>
-    <w:basedOn w:val="676"/>
-    <w:link w:val="178"/>
+    <w:basedOn w:val="870"/>
+    <w:link w:val="837"/>
     <w:uiPriority w:val="99"/>
     <w:pPr>
       <w:pBdr/>
@@ -31936,10 +32139,10 @@
       <w:ind/>
     </w:pPr>
   </w:style>
-  <w:style w:type="paragraph" w:styleId="180">
+  <w:style w:type="paragraph" w:styleId="839">
     <w:name w:val="Caption"/>
-    <w:basedOn w:val="666"/>
-    <w:next w:val="666"/>
+    <w:basedOn w:val="860"/>
+    <w:next w:val="860"/>
     <w:uiPriority w:val="35"/>
     <w:unhideWhenUsed/>
     <w:qFormat/>
@@ -31956,10 +32159,10 @@
       <w:szCs w:val="18"/>
     </w:rPr>
   </w:style>
-  <w:style w:type="paragraph" w:styleId="181">
+  <w:style w:type="paragraph" w:styleId="840">
     <w:name w:val="footnote text"/>
-    <w:basedOn w:val="666"/>
-    <w:link w:val="182"/>
+    <w:basedOn w:val="860"/>
+    <w:link w:val="841"/>
     <w:uiPriority w:val="99"/>
     <w:semiHidden/>
     <w:unhideWhenUsed/>
@@ -31973,10 +32176,10 @@
       <w:szCs w:val="20"/>
     </w:rPr>
   </w:style>
-  <w:style w:type="character" w:styleId="182">
+  <w:style w:type="character" w:styleId="841">
     <w:name w:val="Footnote Text Char"/>
-    <w:basedOn w:val="676"/>
-    <w:link w:val="181"/>
+    <w:basedOn w:val="870"/>
+    <w:link w:val="840"/>
     <w:uiPriority w:val="99"/>
     <w:semiHidden/>
     <w:pPr>
@@ -31989,9 +32192,9 @@
       <w:szCs w:val="20"/>
     </w:rPr>
   </w:style>
-  <w:style w:type="character" w:styleId="183">
+  <w:style w:type="character" w:styleId="842">
     <w:name w:val="footnote reference"/>
-    <w:basedOn w:val="676"/>
+    <w:basedOn w:val="870"/>
     <w:uiPriority w:val="99"/>
     <w:semiHidden/>
     <w:unhideWhenUsed/>
@@ -32004,10 +32207,10 @@
       <w:vertAlign w:val="superscript"/>
     </w:rPr>
   </w:style>
-  <w:style w:type="paragraph" w:styleId="184">
+  <w:style w:type="paragraph" w:styleId="843">
     <w:name w:val="endnote text"/>
-    <w:basedOn w:val="666"/>
-    <w:link w:val="185"/>
+    <w:basedOn w:val="860"/>
+    <w:link w:val="844"/>
     <w:uiPriority w:val="99"/>
     <w:semiHidden/>
     <w:unhideWhenUsed/>
@@ -32021,10 +32224,10 @@
       <w:szCs w:val="20"/>
     </w:rPr>
   </w:style>
-  <w:style w:type="character" w:styleId="185">
+  <w:style w:type="character" w:styleId="844">
     <w:name w:val="Endnote Text Char"/>
-    <w:basedOn w:val="676"/>
-    <w:link w:val="184"/>
+    <w:basedOn w:val="870"/>
+    <w:link w:val="843"/>
     <w:uiPriority w:val="99"/>
     <w:semiHidden/>
     <w:pPr>
@@ -32037,9 +32240,9 @@
       <w:szCs w:val="20"/>
     </w:rPr>
   </w:style>
-  <w:style w:type="character" w:styleId="186">
+  <w:style w:type="character" w:styleId="845">
     <w:name w:val="endnote reference"/>
-    <w:basedOn w:val="676"/>
+    <w:basedOn w:val="870"/>
     <w:uiPriority w:val="99"/>
     <w:semiHidden/>
     <w:unhideWhenUsed/>
@@ -32052,9 +32255,9 @@
       <w:vertAlign w:val="superscript"/>
     </w:rPr>
   </w:style>
-  <w:style w:type="character" w:styleId="187">
+  <w:style w:type="character" w:styleId="846">
     <w:name w:val="Hyperlink"/>
-    <w:basedOn w:val="676"/>
+    <w:basedOn w:val="870"/>
     <w:uiPriority w:val="99"/>
     <w:unhideWhenUsed/>
     <w:pPr>
@@ -32067,9 +32270,9 @@
       <w:u w:val="single"/>
     </w:rPr>
   </w:style>
-  <w:style w:type="character" w:styleId="188">
+  <w:style w:type="character" w:styleId="847">
     <w:name w:val="FollowedHyperlink"/>
-    <w:basedOn w:val="676"/>
+    <w:basedOn w:val="870"/>
     <w:uiPriority w:val="99"/>
     <w:semiHidden/>
     <w:unhideWhenUsed/>
@@ -32083,10 +32286,10 @@
       <w:u w:val="single"/>
     </w:rPr>
   </w:style>
-  <w:style w:type="paragraph" w:styleId="189">
+  <w:style w:type="paragraph" w:styleId="848">
     <w:name w:val="toc 1"/>
-    <w:basedOn w:val="666"/>
-    <w:next w:val="666"/>
+    <w:basedOn w:val="860"/>
+    <w:next w:val="860"/>
     <w:uiPriority w:val="39"/>
     <w:unhideWhenUsed/>
     <w:pPr>
@@ -32095,10 +32298,10 @@
       <w:ind/>
     </w:pPr>
   </w:style>
-  <w:style w:type="paragraph" w:styleId="190">
+  <w:style w:type="paragraph" w:styleId="849">
     <w:name w:val="toc 2"/>
-    <w:basedOn w:val="666"/>
-    <w:next w:val="666"/>
+    <w:basedOn w:val="860"/>
+    <w:next w:val="860"/>
     <w:uiPriority w:val="39"/>
     <w:unhideWhenUsed/>
     <w:pPr>
@@ -32107,10 +32310,10 @@
       <w:ind w:left="220"/>
     </w:pPr>
   </w:style>
-  <w:style w:type="paragraph" w:styleId="191">
+  <w:style w:type="paragraph" w:styleId="850">
     <w:name w:val="toc 3"/>
-    <w:basedOn w:val="666"/>
-    <w:next w:val="666"/>
+    <w:basedOn w:val="860"/>
+    <w:next w:val="860"/>
     <w:uiPriority w:val="39"/>
     <w:unhideWhenUsed/>
     <w:pPr>
@@ -32119,10 +32322,10 @@
       <w:ind w:left="440"/>
     </w:pPr>
   </w:style>
-  <w:style w:type="paragraph" w:styleId="192">
+  <w:style w:type="paragraph" w:styleId="851">
     <w:name w:val="toc 4"/>
-    <w:basedOn w:val="666"/>
-    <w:next w:val="666"/>
+    <w:basedOn w:val="860"/>
+    <w:next w:val="860"/>
     <w:uiPriority w:val="39"/>
     <w:unhideWhenUsed/>
     <w:pPr>
@@ -32131,10 +32334,10 @@
       <w:ind w:left="660"/>
     </w:pPr>
   </w:style>
-  <w:style w:type="paragraph" w:styleId="193">
+  <w:style w:type="paragraph" w:styleId="852">
     <w:name w:val="toc 5"/>
-    <w:basedOn w:val="666"/>
-    <w:next w:val="666"/>
+    <w:basedOn w:val="860"/>
+    <w:next w:val="860"/>
     <w:uiPriority w:val="39"/>
     <w:unhideWhenUsed/>
     <w:pPr>
@@ -32143,10 +32346,10 @@
       <w:ind w:left="880"/>
     </w:pPr>
   </w:style>
-  <w:style w:type="paragraph" w:styleId="194">
+  <w:style w:type="paragraph" w:styleId="853">
     <w:name w:val="toc 6"/>
-    <w:basedOn w:val="666"/>
-    <w:next w:val="666"/>
+    <w:basedOn w:val="860"/>
+    <w:next w:val="860"/>
     <w:uiPriority w:val="39"/>
     <w:unhideWhenUsed/>
     <w:pPr>
@@ -32155,10 +32358,10 @@
       <w:ind w:left="1100"/>
     </w:pPr>
   </w:style>
-  <w:style w:type="paragraph" w:styleId="195">
+  <w:style w:type="paragraph" w:styleId="854">
     <w:name w:val="toc 7"/>
-    <w:basedOn w:val="666"/>
-    <w:next w:val="666"/>
+    <w:basedOn w:val="860"/>
+    <w:next w:val="860"/>
     <w:uiPriority w:val="39"/>
     <w:unhideWhenUsed/>
     <w:pPr>
@@ -32167,10 +32370,10 @@
       <w:ind w:left="1320"/>
     </w:pPr>
   </w:style>
-  <w:style w:type="paragraph" w:styleId="196">
+  <w:style w:type="paragraph" w:styleId="855">
     <w:name w:val="toc 8"/>
-    <w:basedOn w:val="666"/>
-    <w:next w:val="666"/>
+    <w:basedOn w:val="860"/>
+    <w:next w:val="860"/>
     <w:uiPriority w:val="39"/>
     <w:unhideWhenUsed/>
     <w:pPr>
@@ -32179,10 +32382,10 @@
       <w:ind w:left="1540"/>
     </w:pPr>
   </w:style>
-  <w:style w:type="paragraph" w:styleId="197">
+  <w:style w:type="paragraph" w:styleId="856">
     <w:name w:val="toc 9"/>
-    <w:basedOn w:val="666"/>
-    <w:next w:val="666"/>
+    <w:basedOn w:val="860"/>
+    <w:next w:val="860"/>
     <w:uiPriority w:val="39"/>
     <w:unhideWhenUsed/>
     <w:pPr>
@@ -32191,9 +32394,9 @@
       <w:ind w:left="1760"/>
     </w:pPr>
   </w:style>
-  <w:style w:type="character" w:styleId="198">
+  <w:style w:type="character" w:styleId="857">
     <w:name w:val="Placeholder Text"/>
-    <w:basedOn w:val="676"/>
+    <w:basedOn w:val="870"/>
     <w:uiPriority w:val="99"/>
     <w:semiHidden/>
     <w:pPr>
@@ -32205,7 +32408,7 @@
       <w:color w:val="666666"/>
     </w:rPr>
   </w:style>
-  <w:style w:type="paragraph" w:styleId="208">
+  <w:style w:type="paragraph" w:styleId="858">
     <w:name w:val="TOC Heading"/>
     <w:uiPriority w:val="39"/>
     <w:unhideWhenUsed/>
@@ -32215,10 +32418,10 @@
       <w:ind/>
     </w:pPr>
   </w:style>
-  <w:style w:type="paragraph" w:styleId="209">
+  <w:style w:type="paragraph" w:styleId="859">
     <w:name w:val="table of figures"/>
-    <w:basedOn w:val="666"/>
-    <w:next w:val="666"/>
+    <w:basedOn w:val="860"/>
+    <w:next w:val="860"/>
     <w:uiPriority w:val="99"/>
     <w:unhideWhenUsed/>
     <w:pPr>
@@ -32227,7 +32430,7 @@
       <w:ind/>
     </w:pPr>
   </w:style>
-  <w:style w:type="paragraph" w:styleId="666" w:default="1">
+  <w:style w:type="paragraph" w:styleId="860" w:default="1">
     <w:name w:val="Normal"/>
     <w:qFormat/>
     <w:pPr>
@@ -32236,11 +32439,11 @@
       <w:ind/>
     </w:pPr>
   </w:style>
-  <w:style w:type="paragraph" w:styleId="667">
+  <w:style w:type="paragraph" w:styleId="861">
     <w:name w:val="Heading 1"/>
-    <w:basedOn w:val="666"/>
-    <w:next w:val="666"/>
-    <w:link w:val="679"/>
+    <w:basedOn w:val="860"/>
+    <w:next w:val="860"/>
+    <w:link w:val="873"/>
     <w:uiPriority w:val="9"/>
     <w:qFormat/>
     <w:pPr>
@@ -32258,11 +32461,11 @@
       <w:szCs w:val="40"/>
     </w:rPr>
   </w:style>
-  <w:style w:type="paragraph" w:styleId="668">
+  <w:style w:type="paragraph" w:styleId="862">
     <w:name w:val="Heading 2"/>
-    <w:basedOn w:val="666"/>
-    <w:next w:val="666"/>
-    <w:link w:val="680"/>
+    <w:basedOn w:val="860"/>
+    <w:next w:val="860"/>
+    <w:link w:val="874"/>
     <w:uiPriority w:val="9"/>
     <w:semiHidden/>
     <w:unhideWhenUsed/>
@@ -32282,11 +32485,11 @@
       <w:szCs w:val="32"/>
     </w:rPr>
   </w:style>
-  <w:style w:type="paragraph" w:styleId="669">
+  <w:style w:type="paragraph" w:styleId="863">
     <w:name w:val="Heading 3"/>
-    <w:basedOn w:val="666"/>
-    <w:next w:val="666"/>
-    <w:link w:val="681"/>
+    <w:basedOn w:val="860"/>
+    <w:next w:val="860"/>
+    <w:link w:val="875"/>
     <w:uiPriority w:val="9"/>
     <w:semiHidden/>
     <w:unhideWhenUsed/>
@@ -32306,11 +32509,11 @@
       <w:szCs w:val="28"/>
     </w:rPr>
   </w:style>
-  <w:style w:type="paragraph" w:styleId="670">
+  <w:style w:type="paragraph" w:styleId="864">
     <w:name w:val="Heading 4"/>
-    <w:basedOn w:val="666"/>
-    <w:next w:val="666"/>
-    <w:link w:val="682"/>
+    <w:basedOn w:val="860"/>
+    <w:next w:val="860"/>
+    <w:link w:val="876"/>
     <w:uiPriority w:val="9"/>
     <w:semiHidden/>
     <w:unhideWhenUsed/>
@@ -32330,11 +32533,11 @@
       <w:color w:val="0f4761" w:themeColor="accent1" w:themeShade="BF"/>
     </w:rPr>
   </w:style>
-  <w:style w:type="paragraph" w:styleId="671">
+  <w:style w:type="paragraph" w:styleId="865">
     <w:name w:val="Heading 5"/>
-    <w:basedOn w:val="666"/>
-    <w:next w:val="666"/>
-    <w:link w:val="683"/>
+    <w:basedOn w:val="860"/>
+    <w:next w:val="860"/>
+    <w:link w:val="877"/>
     <w:uiPriority w:val="9"/>
     <w:semiHidden/>
     <w:unhideWhenUsed/>
@@ -32352,11 +32555,11 @@
       <w:color w:val="0f4761" w:themeColor="accent1" w:themeShade="BF"/>
     </w:rPr>
   </w:style>
-  <w:style w:type="paragraph" w:styleId="672">
+  <w:style w:type="paragraph" w:styleId="866">
     <w:name w:val="Heading 6"/>
-    <w:basedOn w:val="666"/>
-    <w:next w:val="666"/>
-    <w:link w:val="684"/>
+    <w:basedOn w:val="860"/>
+    <w:next w:val="860"/>
+    <w:link w:val="878"/>
     <w:uiPriority w:val="9"/>
     <w:semiHidden/>
     <w:unhideWhenUsed/>
@@ -32376,11 +32579,11 @@
       <w:color w:val="595959" w:themeColor="text1" w:themeTint="A6"/>
     </w:rPr>
   </w:style>
-  <w:style w:type="paragraph" w:styleId="673">
+  <w:style w:type="paragraph" w:styleId="867">
     <w:name w:val="Heading 7"/>
-    <w:basedOn w:val="666"/>
-    <w:next w:val="666"/>
-    <w:link w:val="685"/>
+    <w:basedOn w:val="860"/>
+    <w:next w:val="860"/>
+    <w:link w:val="879"/>
     <w:uiPriority w:val="9"/>
     <w:semiHidden/>
     <w:unhideWhenUsed/>
@@ -32398,11 +32601,11 @@
       <w:color w:val="595959" w:themeColor="text1" w:themeTint="A6"/>
     </w:rPr>
   </w:style>
-  <w:style w:type="paragraph" w:styleId="674">
+  <w:style w:type="paragraph" w:styleId="868">
     <w:name w:val="Heading 8"/>
-    <w:basedOn w:val="666"/>
-    <w:next w:val="666"/>
-    <w:link w:val="686"/>
+    <w:basedOn w:val="860"/>
+    <w:next w:val="860"/>
+    <w:link w:val="880"/>
     <w:uiPriority w:val="9"/>
     <w:semiHidden/>
     <w:unhideWhenUsed/>
@@ -32422,11 +32625,11 @@
       <w:color w:val="272727" w:themeColor="text1" w:themeTint="D8"/>
     </w:rPr>
   </w:style>
-  <w:style w:type="paragraph" w:styleId="675">
+  <w:style w:type="paragraph" w:styleId="869">
     <w:name w:val="Heading 9"/>
-    <w:basedOn w:val="666"/>
-    <w:next w:val="666"/>
-    <w:link w:val="687"/>
+    <w:basedOn w:val="860"/>
+    <w:next w:val="860"/>
+    <w:link w:val="881"/>
     <w:uiPriority w:val="9"/>
     <w:semiHidden/>
     <w:unhideWhenUsed/>
@@ -32444,7 +32647,7 @@
       <w:color w:val="272727" w:themeColor="text1" w:themeTint="D8"/>
     </w:rPr>
   </w:style>
-  <w:style w:type="character" w:styleId="676" w:default="1">
+  <w:style w:type="character" w:styleId="870" w:default="1">
     <w:name w:val="Default Paragraph Font"/>
     <w:uiPriority w:val="1"/>
     <w:semiHidden/>
@@ -32455,7 +32658,7 @@
       <w:ind/>
     </w:pPr>
   </w:style>
-  <w:style w:type="table" w:styleId="677" w:default="1">
+  <w:style w:type="table" w:styleId="871" w:default="1">
     <w:name w:val="Normal Table"/>
     <w:uiPriority w:val="99"/>
     <w:semiHidden/>
@@ -32648,7 +32851,7 @@
       </w:tcPr>
     </w:tblStylePr>
   </w:style>
-  <w:style w:type="numbering" w:styleId="678" w:default="1">
+  <w:style w:type="numbering" w:styleId="872" w:default="1">
     <w:name w:val="No List"/>
     <w:uiPriority w:val="99"/>
     <w:semiHidden/>
@@ -32659,10 +32862,10 @@
       <w:ind/>
     </w:pPr>
   </w:style>
-  <w:style w:type="character" w:styleId="679" w:customStyle="1">
+  <w:style w:type="character" w:styleId="873" w:customStyle="1">
     <w:name w:val="Heading 1 Char"/>
-    <w:basedOn w:val="676"/>
-    <w:link w:val="667"/>
+    <w:basedOn w:val="870"/>
+    <w:link w:val="861"/>
     <w:uiPriority w:val="9"/>
     <w:pPr>
       <w:pBdr/>
@@ -32676,10 +32879,10 @@
       <w:szCs w:val="40"/>
     </w:rPr>
   </w:style>
-  <w:style w:type="character" w:styleId="680" w:customStyle="1">
+  <w:style w:type="character" w:styleId="874" w:customStyle="1">
     <w:name w:val="Heading 2 Char"/>
-    <w:basedOn w:val="676"/>
-    <w:link w:val="668"/>
+    <w:basedOn w:val="870"/>
+    <w:link w:val="862"/>
     <w:uiPriority w:val="9"/>
     <w:semiHidden/>
     <w:pPr>
@@ -32694,10 +32897,10 @@
       <w:szCs w:val="32"/>
     </w:rPr>
   </w:style>
-  <w:style w:type="character" w:styleId="681" w:customStyle="1">
+  <w:style w:type="character" w:styleId="875" w:customStyle="1">
     <w:name w:val="Heading 3 Char"/>
-    <w:basedOn w:val="676"/>
-    <w:link w:val="669"/>
+    <w:basedOn w:val="870"/>
+    <w:link w:val="863"/>
     <w:uiPriority w:val="9"/>
     <w:semiHidden/>
     <w:pPr>
@@ -32712,10 +32915,10 @@
       <w:szCs w:val="28"/>
     </w:rPr>
   </w:style>
-  <w:style w:type="character" w:styleId="682" w:customStyle="1">
+  <w:style w:type="character" w:styleId="876" w:customStyle="1">
     <w:name w:val="Heading 4 Char"/>
-    <w:basedOn w:val="676"/>
-    <w:link w:val="670"/>
+    <w:basedOn w:val="870"/>
+    <w:link w:val="864"/>
     <w:uiPriority w:val="9"/>
     <w:semiHidden/>
     <w:pPr>
@@ -32730,10 +32933,10 @@
       <w:color w:val="0f4761" w:themeColor="accent1" w:themeShade="BF"/>
     </w:rPr>
   </w:style>
-  <w:style w:type="character" w:styleId="683" w:customStyle="1">
+  <w:style w:type="character" w:styleId="877" w:customStyle="1">
     <w:name w:val="Heading 5 Char"/>
-    <w:basedOn w:val="676"/>
-    <w:link w:val="671"/>
+    <w:basedOn w:val="870"/>
+    <w:link w:val="865"/>
     <w:uiPriority w:val="9"/>
     <w:semiHidden/>
     <w:pPr>
@@ -32746,10 +32949,10 @@
       <w:color w:val="0f4761" w:themeColor="accent1" w:themeShade="BF"/>
     </w:rPr>
   </w:style>
-  <w:style w:type="character" w:styleId="684" w:customStyle="1">
+  <w:style w:type="character" w:styleId="878" w:customStyle="1">
     <w:name w:val="Heading 6 Char"/>
-    <w:basedOn w:val="676"/>
-    <w:link w:val="672"/>
+    <w:basedOn w:val="870"/>
+    <w:link w:val="866"/>
     <w:uiPriority w:val="9"/>
     <w:semiHidden/>
     <w:pPr>
@@ -32764,10 +32967,10 @@
       <w:color w:val="595959" w:themeColor="text1" w:themeTint="A6"/>
     </w:rPr>
   </w:style>
-  <w:style w:type="character" w:styleId="685" w:customStyle="1">
+  <w:style w:type="character" w:styleId="879" w:customStyle="1">
     <w:name w:val="Heading 7 Char"/>
-    <w:basedOn w:val="676"/>
-    <w:link w:val="673"/>
+    <w:basedOn w:val="870"/>
+    <w:link w:val="867"/>
     <w:uiPriority w:val="9"/>
     <w:semiHidden/>
     <w:pPr>
@@ -32780,10 +32983,10 @@
       <w:color w:val="595959" w:themeColor="text1" w:themeTint="A6"/>
     </w:rPr>
   </w:style>
-  <w:style w:type="character" w:styleId="686" w:customStyle="1">
+  <w:style w:type="character" w:styleId="880" w:customStyle="1">
     <w:name w:val="Heading 8 Char"/>
-    <w:basedOn w:val="676"/>
-    <w:link w:val="674"/>
+    <w:basedOn w:val="870"/>
+    <w:link w:val="868"/>
     <w:uiPriority w:val="9"/>
     <w:semiHidden/>
     <w:pPr>
@@ -32798,10 +33001,10 @@
       <w:color w:val="272727" w:themeColor="text1" w:themeTint="D8"/>
     </w:rPr>
   </w:style>
-  <w:style w:type="character" w:styleId="687" w:customStyle="1">
+  <w:style w:type="character" w:styleId="881" w:customStyle="1">
     <w:name w:val="Heading 9 Char"/>
-    <w:basedOn w:val="676"/>
-    <w:link w:val="675"/>
+    <w:basedOn w:val="870"/>
+    <w:link w:val="869"/>
     <w:uiPriority w:val="9"/>
     <w:semiHidden/>
     <w:pPr>
@@ -32814,11 +33017,11 @@
       <w:color w:val="272727" w:themeColor="text1" w:themeTint="D8"/>
     </w:rPr>
   </w:style>
-  <w:style w:type="paragraph" w:styleId="688">
+  <w:style w:type="paragraph" w:styleId="882">
     <w:name w:val="Title"/>
-    <w:basedOn w:val="666"/>
-    <w:next w:val="666"/>
-    <w:link w:val="689"/>
+    <w:basedOn w:val="860"/>
+    <w:next w:val="860"/>
+    <w:link w:val="883"/>
     <w:uiPriority w:val="10"/>
     <w:qFormat/>
     <w:pPr>
@@ -32834,10 +33037,10 @@
       <w:szCs w:val="56"/>
     </w:rPr>
   </w:style>
-  <w:style w:type="character" w:styleId="689" w:customStyle="1">
+  <w:style w:type="character" w:styleId="883" w:customStyle="1">
     <w:name w:val="Title Char"/>
-    <w:basedOn w:val="676"/>
-    <w:link w:val="688"/>
+    <w:basedOn w:val="870"/>
+    <w:link w:val="882"/>
     <w:uiPriority w:val="10"/>
     <w:pPr>
       <w:pBdr/>
@@ -32851,11 +33054,11 @@
       <w:szCs w:val="56"/>
     </w:rPr>
   </w:style>
-  <w:style w:type="paragraph" w:styleId="690">
+  <w:style w:type="paragraph" w:styleId="884">
     <w:name w:val="Subtitle"/>
-    <w:basedOn w:val="666"/>
-    <w:next w:val="666"/>
-    <w:link w:val="691"/>
+    <w:basedOn w:val="860"/>
+    <w:next w:val="860"/>
+    <w:link w:val="885"/>
     <w:uiPriority w:val="11"/>
     <w:qFormat/>
     <w:pPr>
@@ -32874,10 +33077,10 @@
       <w:szCs w:val="28"/>
     </w:rPr>
   </w:style>
-  <w:style w:type="character" w:styleId="691" w:customStyle="1">
+  <w:style w:type="character" w:styleId="885" w:customStyle="1">
     <w:name w:val="Subtitle Char"/>
-    <w:basedOn w:val="676"/>
-    <w:link w:val="690"/>
+    <w:basedOn w:val="870"/>
+    <w:link w:val="884"/>
     <w:uiPriority w:val="11"/>
     <w:pPr>
       <w:pBdr/>
@@ -32892,11 +33095,11 @@
       <w:szCs w:val="28"/>
     </w:rPr>
   </w:style>
-  <w:style w:type="paragraph" w:styleId="692">
+  <w:style w:type="paragraph" w:styleId="886">
     <w:name w:val="Quote"/>
-    <w:basedOn w:val="666"/>
-    <w:next w:val="666"/>
-    <w:link w:val="693"/>
+    <w:basedOn w:val="860"/>
+    <w:next w:val="860"/>
+    <w:link w:val="887"/>
     <w:uiPriority w:val="29"/>
     <w:qFormat/>
     <w:pPr>
@@ -32911,10 +33114,10 @@
       <w:color w:val="404040" w:themeColor="text1" w:themeTint="BF"/>
     </w:rPr>
   </w:style>
-  <w:style w:type="character" w:styleId="693" w:customStyle="1">
+  <w:style w:type="character" w:styleId="887" w:customStyle="1">
     <w:name w:val="Quote Char"/>
-    <w:basedOn w:val="676"/>
-    <w:link w:val="692"/>
+    <w:basedOn w:val="870"/>
+    <w:link w:val="886"/>
     <w:uiPriority w:val="29"/>
     <w:pPr>
       <w:pBdr/>
@@ -32927,9 +33130,9 @@
       <w:color w:val="404040" w:themeColor="text1" w:themeTint="BF"/>
     </w:rPr>
   </w:style>
-  <w:style w:type="paragraph" w:styleId="694">
+  <w:style w:type="paragraph" w:styleId="888">
     <w:name w:val="List Paragraph"/>
-    <w:basedOn w:val="666"/>
+    <w:basedOn w:val="860"/>
     <w:uiPriority w:val="34"/>
     <w:qFormat/>
     <w:pPr>
@@ -32939,9 +33142,9 @@
       <w:contextualSpacing w:val="true"/>
     </w:pPr>
   </w:style>
-  <w:style w:type="character" w:styleId="695">
+  <w:style w:type="character" w:styleId="889">
     <w:name w:val="Intense Emphasis"/>
-    <w:basedOn w:val="676"/>
+    <w:basedOn w:val="870"/>
     <w:uiPriority w:val="21"/>
     <w:qFormat/>
     <w:pPr>
@@ -32955,11 +33158,11 @@
       <w:color w:val="0f4761" w:themeColor="accent1" w:themeShade="BF"/>
     </w:rPr>
   </w:style>
-  <w:style w:type="paragraph" w:styleId="696">
+  <w:style w:type="paragraph" w:styleId="890">
     <w:name w:val="Intense Quote"/>
-    <w:basedOn w:val="666"/>
-    <w:next w:val="666"/>
-    <w:link w:val="697"/>
+    <w:basedOn w:val="860"/>
+    <w:next w:val="860"/>
+    <w:link w:val="891"/>
     <w:uiPriority w:val="30"/>
     <w:qFormat/>
     <w:pPr>
@@ -32977,10 +33180,10 @@
       <w:color w:val="0f4761" w:themeColor="accent1" w:themeShade="BF"/>
     </w:rPr>
   </w:style>
-  <w:style w:type="character" w:styleId="697" w:customStyle="1">
+  <w:style w:type="character" w:styleId="891" w:customStyle="1">
     <w:name w:val="Intense Quote Char"/>
-    <w:basedOn w:val="676"/>
-    <w:link w:val="696"/>
+    <w:basedOn w:val="870"/>
+    <w:link w:val="890"/>
     <w:uiPriority w:val="30"/>
     <w:pPr>
       <w:pBdr/>
@@ -32993,9 +33196,9 @@
       <w:color w:val="0f4761" w:themeColor="accent1" w:themeShade="BF"/>
     </w:rPr>
   </w:style>
-  <w:style w:type="character" w:styleId="698">
+  <w:style w:type="character" w:styleId="892">
     <w:name w:val="Intense Reference"/>
-    <w:basedOn w:val="676"/>
+    <w:basedOn w:val="870"/>
     <w:uiPriority w:val="32"/>
     <w:qFormat/>
     <w:pPr>

</xml_diff>